<commit_message>
Update Rapport_P-295_C-H_Yosef_Anoine - V2.docx
[DONE] [15min]
- Petite vérif des routes, mais je suis pas sûr
</commit_message>
<xml_diff>
--- a/Rapport_P-295_C-H_Yosef_Anoine - V2.docx
+++ b/Rapport_P-295_C-H_Yosef_Anoine - V2.docx
@@ -4687,10 +4687,10 @@
         <w:tblLook w:val="04A0" w:firstRow="1" w:lastRow="0" w:firstColumn="1" w:lastColumn="0" w:noHBand="0" w:noVBand="1"/>
       </w:tblPr>
       <w:tblGrid>
-        <w:gridCol w:w="1418"/>
-        <w:gridCol w:w="2551"/>
-        <w:gridCol w:w="2694"/>
-        <w:gridCol w:w="2634"/>
+        <w:gridCol w:w="1402"/>
+        <w:gridCol w:w="2632"/>
+        <w:gridCol w:w="2655"/>
+        <w:gridCol w:w="2608"/>
       </w:tblGrid>
       <w:tr>
         <w:trPr>
@@ -4815,7 +4815,19 @@
               <w:rPr>
                 <w:rFonts w:ascii="Century Gothic" w:hAnsi="Century Gothic"/>
               </w:rPr>
-              <w:t>/livre/</w:t>
+              <w:t>/</w:t>
+            </w:r>
+            <w:r>
+              <w:rPr>
+                <w:rFonts w:ascii="Century Gothic" w:hAnsi="Century Gothic"/>
+              </w:rPr>
+              <w:t>books</w:t>
+            </w:r>
+            <w:r>
+              <w:rPr>
+                <w:rFonts w:ascii="Century Gothic" w:hAnsi="Century Gothic"/>
+              </w:rPr>
+              <w:t>/</w:t>
             </w:r>
           </w:p>
         </w:tc>
@@ -4916,7 +4928,19 @@
               <w:rPr>
                 <w:rFonts w:ascii="Century Gothic" w:hAnsi="Century Gothic"/>
               </w:rPr>
-              <w:t>/livre/ID/</w:t>
+              <w:t>/</w:t>
+            </w:r>
+            <w:r>
+              <w:rPr>
+                <w:rFonts w:ascii="Century Gothic" w:hAnsi="Century Gothic"/>
+              </w:rPr>
+              <w:t>books</w:t>
+            </w:r>
+            <w:r>
+              <w:rPr>
+                <w:rFonts w:ascii="Century Gothic" w:hAnsi="Century Gothic"/>
+              </w:rPr>
+              <w:t>/ID/</w:t>
             </w:r>
           </w:p>
         </w:tc>
@@ -5000,7 +5024,19 @@
               <w:rPr>
                 <w:rFonts w:ascii="Century Gothic" w:hAnsi="Century Gothic"/>
               </w:rPr>
-              <w:t>/livre/ID/</w:t>
+              <w:t>/</w:t>
+            </w:r>
+            <w:r>
+              <w:rPr>
+                <w:rFonts w:ascii="Century Gothic" w:hAnsi="Century Gothic"/>
+              </w:rPr>
+              <w:t>books</w:t>
+            </w:r>
+            <w:r>
+              <w:rPr>
+                <w:rFonts w:ascii="Century Gothic" w:hAnsi="Century Gothic"/>
+              </w:rPr>
+              <w:t>/ID/</w:t>
             </w:r>
           </w:p>
         </w:tc>
@@ -5171,7 +5207,13 @@
               <w:rPr>
                 <w:rFonts w:ascii="Century Gothic" w:hAnsi="Century Gothic"/>
               </w:rPr>
-              <w:t>/livres</w:t>
+              <w:t>/</w:t>
+            </w:r>
+            <w:r>
+              <w:rPr>
+                <w:rFonts w:ascii="Century Gothic" w:hAnsi="Century Gothic"/>
+              </w:rPr>
+              <w:t>books</w:t>
             </w:r>
             <w:proofErr w:type="gramStart"/>
             <w:r>
@@ -5303,7 +5345,13 @@
               <w:rPr>
                 <w:rFonts w:ascii="Century Gothic" w:hAnsi="Century Gothic"/>
               </w:rPr>
-              <w:t>/livres</w:t>
+              <w:t>/</w:t>
+            </w:r>
+            <w:r>
+              <w:rPr>
+                <w:rFonts w:ascii="Century Gothic" w:hAnsi="Century Gothic"/>
+              </w:rPr>
+              <w:t>books</w:t>
             </w:r>
             <w:proofErr w:type="gramStart"/>
             <w:r>
@@ -5413,7 +5461,13 @@
               <w:rPr>
                 <w:rFonts w:ascii="Century Gothic" w:hAnsi="Century Gothic"/>
               </w:rPr>
-              <w:t>/livres</w:t>
+              <w:t>/</w:t>
+            </w:r>
+            <w:r>
+              <w:rPr>
+                <w:rFonts w:ascii="Century Gothic" w:hAnsi="Century Gothic"/>
+              </w:rPr>
+              <w:t>books</w:t>
             </w:r>
             <w:proofErr w:type="gramStart"/>
             <w:r>
@@ -5524,7 +5578,13 @@
               <w:rPr>
                 <w:rFonts w:ascii="Century Gothic" w:hAnsi="Century Gothic"/>
               </w:rPr>
-              <w:t>/livres</w:t>
+              <w:t>/</w:t>
+            </w:r>
+            <w:r>
+              <w:rPr>
+                <w:rFonts w:ascii="Century Gothic" w:hAnsi="Century Gothic"/>
+              </w:rPr>
+              <w:t>books</w:t>
             </w:r>
             <w:proofErr w:type="gramStart"/>
             <w:r>
@@ -5708,7 +5768,19 @@
               <w:rPr>
                 <w:rFonts w:ascii="Century Gothic" w:hAnsi="Century Gothic"/>
               </w:rPr>
-              <w:t>/livres/</w:t>
+              <w:t>/</w:t>
+            </w:r>
+            <w:r>
+              <w:rPr>
+                <w:rFonts w:ascii="Century Gothic" w:hAnsi="Century Gothic"/>
+              </w:rPr>
+              <w:t>books</w:t>
+            </w:r>
+            <w:r>
+              <w:rPr>
+                <w:rFonts w:ascii="Century Gothic" w:hAnsi="Century Gothic"/>
+              </w:rPr>
+              <w:t>/</w:t>
             </w:r>
           </w:p>
           <w:p>
@@ -5814,7 +5886,21 @@
               <w:rPr>
                 <w:rFonts w:ascii="Century Gothic" w:hAnsi="Century Gothic"/>
               </w:rPr>
-              <w:t>/auteur/</w:t>
+              <w:t>/</w:t>
+            </w:r>
+            <w:proofErr w:type="spellStart"/>
+            <w:r>
+              <w:rPr>
+                <w:rFonts w:ascii="Century Gothic" w:hAnsi="Century Gothic"/>
+              </w:rPr>
+              <w:t>authors</w:t>
+            </w:r>
+            <w:proofErr w:type="spellEnd"/>
+            <w:r>
+              <w:rPr>
+                <w:rFonts w:ascii="Century Gothic" w:hAnsi="Century Gothic"/>
+              </w:rPr>
+              <w:t>/</w:t>
             </w:r>
           </w:p>
         </w:tc>
@@ -5903,8 +5989,16 @@
               <w:rPr>
                 <w:rFonts w:ascii="Century Gothic" w:hAnsi="Century Gothic"/>
               </w:rPr>
-              <w:t>/auteur</w:t>
+              <w:t>/</w:t>
             </w:r>
+            <w:proofErr w:type="spellStart"/>
+            <w:r>
+              <w:rPr>
+                <w:rFonts w:ascii="Century Gothic" w:hAnsi="Century Gothic"/>
+              </w:rPr>
+              <w:t>authors</w:t>
+            </w:r>
+            <w:proofErr w:type="spellEnd"/>
             <w:proofErr w:type="gramStart"/>
             <w:r>
               <w:rPr>
@@ -6007,8 +6101,22 @@
               <w:rPr>
                 <w:rFonts w:ascii="Century Gothic" w:hAnsi="Century Gothic"/>
               </w:rPr>
-              <w:t>/auteur</w:t>
+              <w:t>/</w:t>
             </w:r>
+            <w:proofErr w:type="spellStart"/>
+            <w:r>
+              <w:rPr>
+                <w:rFonts w:ascii="Century Gothic" w:hAnsi="Century Gothic"/>
+              </w:rPr>
+              <w:t>aut</w:t>
+            </w:r>
+            <w:r>
+              <w:rPr>
+                <w:rFonts w:ascii="Century Gothic" w:hAnsi="Century Gothic"/>
+              </w:rPr>
+              <w:t>hors</w:t>
+            </w:r>
+            <w:proofErr w:type="spellEnd"/>
             <w:proofErr w:type="gramStart"/>
             <w:r>
               <w:rPr>
@@ -6021,7 +6129,19 @@
               <w:rPr>
                 <w:rFonts w:ascii="Century Gothic" w:hAnsi="Century Gothic"/>
               </w:rPr>
-              <w:t>id/livres/</w:t>
+              <w:t>id/</w:t>
+            </w:r>
+            <w:r>
+              <w:rPr>
+                <w:rFonts w:ascii="Century Gothic" w:hAnsi="Century Gothic"/>
+              </w:rPr>
+              <w:t>books</w:t>
+            </w:r>
+            <w:r>
+              <w:rPr>
+                <w:rFonts w:ascii="Century Gothic" w:hAnsi="Century Gothic"/>
+              </w:rPr>
+              <w:t>/</w:t>
             </w:r>
           </w:p>
         </w:tc>
@@ -6225,7 +6345,19 @@
               <w:rPr>
                 <w:rFonts w:ascii="Century Gothic" w:eastAsia="PMingLiU" w:hAnsi="Century Gothic"/>
               </w:rPr>
-              <w:t>id/livres/</w:t>
+              <w:t>id/</w:t>
+            </w:r>
+            <w:r>
+              <w:rPr>
+                <w:rFonts w:ascii="Century Gothic" w:eastAsia="PMingLiU" w:hAnsi="Century Gothic"/>
+              </w:rPr>
+              <w:t>books</w:t>
+            </w:r>
+            <w:r>
+              <w:rPr>
+                <w:rFonts w:ascii="Century Gothic" w:eastAsia="PMingLiU" w:hAnsi="Century Gothic"/>
+              </w:rPr>
+              <w:t>/</w:t>
             </w:r>
           </w:p>
         </w:tc>
@@ -8355,7 +8487,7 @@
               <w:noProof/>
               <w:szCs w:val="16"/>
             </w:rPr>
-            <w:t>12.03.2025 11:08</w:t>
+            <w:t>16.03.2025 21:00</w:t>
           </w:r>
           <w:r>
             <w:rPr>
@@ -8550,7 +8682,7 @@
     <mc:AlternateContent>
       <mc:Choice Requires="v">
         <w:pict>
-          <v:shapetype w14:anchorId="29A33D2A" id="_x0000_t75" coordsize="21600,21600" o:spt="75" o:preferrelative="t" path="m@4@5l@4@11@9@11@9@5xe" filled="f" stroked="f">
+          <v:shapetype w14:anchorId="09E3A991" id="_x0000_t75" coordsize="21600,21600" o:spt="75" o:preferrelative="t" path="m@4@5l@4@11@9@11@9@5xe" filled="f" stroked="f">
             <v:stroke joinstyle="miter"/>
             <v:formulas>
               <v:f eqn="if lineDrawn pixelLineWidth 0"/>
@@ -8569,17 +8701,17 @@
             <v:path o:extrusionok="f" gradientshapeok="t" o:connecttype="rect"/>
             <o:lock v:ext="edit" aspectratio="t"/>
           </v:shapetype>
-          <v:shape id="Picture 854398880" o:spid="_x0000_i1025" type="#_x0000_t75" style="width:11.25pt;height:11.25pt;visibility:visible;mso-wrap-style:square">
+          <v:shape id="Picture 360406460" o:spid="_x0000_i1025" type="#_x0000_t75" style="width:11.25pt;height:11.25pt;visibility:visible;mso-wrap-style:square">
             <v:imagedata r:id="rId1" o:title=""/>
           </v:shape>
         </w:pict>
       </mc:Choice>
       <mc:Fallback>
         <w:drawing>
-          <wp:inline distT="0" distB="0" distL="0" distR="0" wp14:anchorId="4B6D119A" wp14:editId="32492BF2">
+          <wp:inline distT="0" distB="0" distL="0" distR="0" wp14:anchorId="7A1819B6" wp14:editId="099F454B">
             <wp:extent cx="142875" cy="142875"/>
             <wp:effectExtent l="0" t="0" r="0" b="0"/>
-            <wp:docPr id="854398880" name="Picture 854398880"/>
+            <wp:docPr id="360406460" name="Picture 360406460"/>
             <wp:cNvGraphicFramePr>
               <a:graphicFrameLocks xmlns:a="http://schemas.openxmlformats.org/drawingml/2006/main" noChangeAspect="1"/>
             </wp:cNvGraphicFramePr>
@@ -14274,10 +14406,6 @@
 </file>
 
 <file path=customXml/item1.xml><?xml version="1.0" encoding="utf-8"?>
-<b:Sources xmlns:b="http://schemas.openxmlformats.org/officeDocument/2006/bibliography" xmlns="http://schemas.openxmlformats.org/officeDocument/2006/bibliography" SelectedStyle="\APA.XSL" StyleName="APA"/>
-</file>
-
-<file path=customXml/item2.xml><?xml version="1.0" encoding="utf-8"?>
 <?mso-contentType ?>
 <FormTemplates xmlns="http://schemas.microsoft.com/sharepoint/v3/contenttype/forms">
   <Display>DocumentLibraryForm</Display>
@@ -14286,7 +14414,22 @@
 </FormTemplates>
 </file>
 
+<file path=customXml/item2.xml><?xml version="1.0" encoding="utf-8"?>
+<b:Sources xmlns:b="http://schemas.openxmlformats.org/officeDocument/2006/bibliography" xmlns="http://schemas.openxmlformats.org/officeDocument/2006/bibliography" SelectedStyle="\APA.XSL" StyleName="APA"/>
+</file>
+
 <file path=customXml/item3.xml><?xml version="1.0" encoding="utf-8"?>
+<p:properties xmlns:p="http://schemas.microsoft.com/office/2006/metadata/properties" xmlns:xsi="http://www.w3.org/2001/XMLSchema-instance" xmlns:pc="http://schemas.microsoft.com/office/infopath/2007/PartnerControls">
+  <documentManagement>
+    <lcf76f155ced4ddcb4097134ff3c332f xmlns="bf2f2df3-a963-4452-b0e7-67dabc627c35">
+      <Terms xmlns="http://schemas.microsoft.com/office/infopath/2007/PartnerControls"/>
+    </lcf76f155ced4ddcb4097134ff3c332f>
+    <TaxCatchAll xmlns="f7d9f5a6-831d-4621-8c77-cbcaf993e406" xsi:nil="true"/>
+  </documentManagement>
+</p:properties>
+</file>
+
+<file path=customXml/item4.xml><?xml version="1.0" encoding="utf-8"?>
 <ct:contentTypeSchema xmlns:ct="http://schemas.microsoft.com/office/2006/metadata/contentType" xmlns:ma="http://schemas.microsoft.com/office/2006/metadata/properties/metaAttributes" ct:_="" ma:_="" ma:contentTypeName="Document" ma:contentTypeID="0x0101001ABD9BFFC9E543439C53A2705AE306EF" ma:contentTypeVersion="14" ma:contentTypeDescription="Crée un document." ma:contentTypeScope="" ma:versionID="41827e22f0a2406195029f3799eac37d">
   <xsd:schema xmlns:xsd="http://www.w3.org/2001/XMLSchema" xmlns:xs="http://www.w3.org/2001/XMLSchema" xmlns:p="http://schemas.microsoft.com/office/2006/metadata/properties" xmlns:ns2="bf2f2df3-a963-4452-b0e7-67dabc627c35" xmlns:ns3="f7d9f5a6-831d-4621-8c77-cbcaf993e406" targetNamespace="http://schemas.microsoft.com/office/2006/metadata/properties" ma:root="true" ma:fieldsID="b5448764cb5439448d1ea8eff3aff90d" ns2:_="" ns3:_="">
     <xsd:import namespace="bf2f2df3-a963-4452-b0e7-67dabc627c35"/>
@@ -14515,18 +14658,15 @@
 </ct:contentTypeSchema>
 </file>
 
-<file path=customXml/item4.xml><?xml version="1.0" encoding="utf-8"?>
-<p:properties xmlns:p="http://schemas.microsoft.com/office/2006/metadata/properties" xmlns:xsi="http://www.w3.org/2001/XMLSchema-instance" xmlns:pc="http://schemas.microsoft.com/office/infopath/2007/PartnerControls">
-  <documentManagement>
-    <lcf76f155ced4ddcb4097134ff3c332f xmlns="bf2f2df3-a963-4452-b0e7-67dabc627c35">
-      <Terms xmlns="http://schemas.microsoft.com/office/infopath/2007/PartnerControls"/>
-    </lcf76f155ced4ddcb4097134ff3c332f>
-    <TaxCatchAll xmlns="f7d9f5a6-831d-4621-8c77-cbcaf993e406" xsi:nil="true"/>
-  </documentManagement>
-</p:properties>
+<file path=customXml/itemProps1.xml><?xml version="1.0" encoding="utf-8"?>
+<ds:datastoreItem xmlns:ds="http://schemas.openxmlformats.org/officeDocument/2006/customXml" ds:itemID="{DF8E7934-3F3A-4F32-A7D4-1B248DBE707D}">
+  <ds:schemaRefs>
+    <ds:schemaRef ds:uri="http://schemas.microsoft.com/sharepoint/v3/contenttype/forms"/>
+  </ds:schemaRefs>
+</ds:datastoreItem>
 </file>
 
-<file path=customXml/itemProps1.xml><?xml version="1.0" encoding="utf-8"?>
+<file path=customXml/itemProps2.xml><?xml version="1.0" encoding="utf-8"?>
 <ds:datastoreItem xmlns:ds="http://schemas.openxmlformats.org/officeDocument/2006/customXml" ds:itemID="{C8C35155-3E6A-4058-B6E4-303717845E3B}">
   <ds:schemaRefs>
     <ds:schemaRef ds:uri="http://schemas.openxmlformats.org/officeDocument/2006/bibliography"/>
@@ -14534,15 +14674,18 @@
 </ds:datastoreItem>
 </file>
 
-<file path=customXml/itemProps2.xml><?xml version="1.0" encoding="utf-8"?>
-<ds:datastoreItem xmlns:ds="http://schemas.openxmlformats.org/officeDocument/2006/customXml" ds:itemID="{DF8E7934-3F3A-4F32-A7D4-1B248DBE707D}">
+<file path=customXml/itemProps3.xml><?xml version="1.0" encoding="utf-8"?>
+<ds:datastoreItem xmlns:ds="http://schemas.openxmlformats.org/officeDocument/2006/customXml" ds:itemID="{4181FC95-92B5-446F-AE57-E4A44C8C450C}">
   <ds:schemaRefs>
-    <ds:schemaRef ds:uri="http://schemas.microsoft.com/sharepoint/v3/contenttype/forms"/>
+    <ds:schemaRef ds:uri="http://schemas.microsoft.com/office/2006/metadata/properties"/>
+    <ds:schemaRef ds:uri="http://schemas.microsoft.com/office/infopath/2007/PartnerControls"/>
+    <ds:schemaRef ds:uri="bf2f2df3-a963-4452-b0e7-67dabc627c35"/>
+    <ds:schemaRef ds:uri="f7d9f5a6-831d-4621-8c77-cbcaf993e406"/>
   </ds:schemaRefs>
 </ds:datastoreItem>
 </file>
 
-<file path=customXml/itemProps3.xml><?xml version="1.0" encoding="utf-8"?>
+<file path=customXml/itemProps4.xml><?xml version="1.0" encoding="utf-8"?>
 <ds:datastoreItem xmlns:ds="http://schemas.openxmlformats.org/officeDocument/2006/customXml" ds:itemID="{81FE595B-3A92-4484-A585-A4037F0DA599}">
   <ds:schemaRefs>
     <ds:schemaRef ds:uri="http://schemas.microsoft.com/office/2006/metadata/contentType"/>
@@ -14559,15 +14702,4 @@
     <ds:schemaRef ds:uri="http://schemas.microsoft.com/internal/obd"/>
   </ds:schemaRefs>
 </ds:datastoreItem>
-</file>
-
-<file path=customXml/itemProps4.xml><?xml version="1.0" encoding="utf-8"?>
-<ds:datastoreItem xmlns:ds="http://schemas.openxmlformats.org/officeDocument/2006/customXml" ds:itemID="{4181FC95-92B5-446F-AE57-E4A44C8C450C}">
-  <ds:schemaRefs>
-    <ds:schemaRef ds:uri="http://schemas.microsoft.com/office/2006/metadata/properties"/>
-    <ds:schemaRef ds:uri="http://schemas.microsoft.com/office/infopath/2007/PartnerControls"/>
-    <ds:schemaRef ds:uri="bf2f2df3-a963-4452-b0e7-67dabc627c35"/>
-    <ds:schemaRef ds:uri="f7d9f5a6-831d-4621-8c77-cbcaf993e406"/>
-  </ds:schemaRefs>
-</ds:datastoreItem>
 </file>
</xml_diff>

<commit_message>
liste des routes corrigée✅
tableau des routes dans rapport
</commit_message>
<xml_diff>
--- a/Rapport_P-295_C-H_Yosef_Anoine - V2.docx
+++ b/Rapport_P-295_C-H_Yosef_Anoine - V2.docx
@@ -4492,10 +4492,10 @@
         <w:tblLook w:val="04A0" w:firstRow="1" w:lastRow="0" w:firstColumn="1" w:lastColumn="0" w:noHBand="0" w:noVBand="1"/>
       </w:tblPr>
       <w:tblGrid>
-        <w:gridCol w:w="1402"/>
+        <w:gridCol w:w="1401"/>
         <w:gridCol w:w="2632"/>
-        <w:gridCol w:w="2655"/>
-        <w:gridCol w:w="2608"/>
+        <w:gridCol w:w="2659"/>
+        <w:gridCol w:w="2605"/>
       </w:tblGrid>
       <w:tr>
         <w:trPr>
@@ -4505,7 +4505,7 @@
         <w:tc>
           <w:tcPr>
             <w:cnfStyle w:val="001000000000" w:firstRow="0" w:lastRow="0" w:firstColumn="1" w:lastColumn="0" w:oddVBand="0" w:evenVBand="0" w:oddHBand="0" w:evenHBand="0" w:firstRowFirstColumn="0" w:firstRowLastColumn="0" w:lastRowFirstColumn="0" w:lastRowLastColumn="0"/>
-            <w:tcW w:w="1418" w:type="dxa"/>
+            <w:tcW w:w="1401" w:type="dxa"/>
           </w:tcPr>
           <w:p>
             <w:pPr>
@@ -4523,7 +4523,7 @@
         </w:tc>
         <w:tc>
           <w:tcPr>
-            <w:tcW w:w="2551" w:type="dxa"/>
+            <w:tcW w:w="2632" w:type="dxa"/>
           </w:tcPr>
           <w:p>
             <w:pPr>
@@ -4542,7 +4542,7 @@
         </w:tc>
         <w:tc>
           <w:tcPr>
-            <w:tcW w:w="2694" w:type="dxa"/>
+            <w:tcW w:w="2659" w:type="dxa"/>
           </w:tcPr>
           <w:p>
             <w:pPr>
@@ -4561,7 +4561,7 @@
         </w:tc>
         <w:tc>
           <w:tcPr>
-            <w:tcW w:w="2634" w:type="dxa"/>
+            <w:tcW w:w="2605" w:type="dxa"/>
           </w:tcPr>
           <w:p>
             <w:pPr>
@@ -4587,7 +4587,7 @@
         <w:tc>
           <w:tcPr>
             <w:cnfStyle w:val="001000000000" w:firstRow="0" w:lastRow="0" w:firstColumn="1" w:lastColumn="0" w:oddVBand="0" w:evenVBand="0" w:oddHBand="0" w:evenHBand="0" w:firstRowFirstColumn="0" w:firstRowLastColumn="0" w:lastRowFirstColumn="0" w:lastRowLastColumn="0"/>
-            <w:tcW w:w="1418" w:type="dxa"/>
+            <w:tcW w:w="1401" w:type="dxa"/>
           </w:tcPr>
           <w:p>
             <w:pPr>
@@ -4595,11 +4595,17 @@
                 <w:rFonts w:ascii="Century Gothic" w:hAnsi="Century Gothic"/>
               </w:rPr>
             </w:pPr>
+            <w:r>
+              <w:rPr>
+                <w:rFonts w:ascii="Century Gothic" w:hAnsi="Century Gothic"/>
+              </w:rPr>
+              <w:t>POST</w:t>
+            </w:r>
           </w:p>
         </w:tc>
         <w:tc>
           <w:tcPr>
-            <w:tcW w:w="2551" w:type="dxa"/>
+            <w:tcW w:w="2632" w:type="dxa"/>
           </w:tcPr>
           <w:p>
             <w:pPr>
@@ -4630,7 +4636,7 @@
         </w:tc>
         <w:tc>
           <w:tcPr>
-            <w:tcW w:w="2694" w:type="dxa"/>
+            <w:tcW w:w="2659" w:type="dxa"/>
           </w:tcPr>
           <w:p>
             <w:pPr>
@@ -4667,7 +4673,7 @@
         </w:tc>
         <w:tc>
           <w:tcPr>
-            <w:tcW w:w="2634" w:type="dxa"/>
+            <w:tcW w:w="2605" w:type="dxa"/>
           </w:tcPr>
           <w:p>
             <w:pPr>
@@ -4692,7 +4698,7 @@
         <w:tc>
           <w:tcPr>
             <w:cnfStyle w:val="001000000000" w:firstRow="0" w:lastRow="0" w:firstColumn="1" w:lastColumn="0" w:oddVBand="0" w:evenVBand="0" w:oddHBand="0" w:evenHBand="0" w:firstRowFirstColumn="0" w:firstRowLastColumn="0" w:lastRowFirstColumn="0" w:lastRowLastColumn="0"/>
-            <w:tcW w:w="1418" w:type="dxa"/>
+            <w:tcW w:w="1401" w:type="dxa"/>
           </w:tcPr>
           <w:p>
             <w:pPr>
@@ -4700,11 +4706,17 @@
                 <w:rFonts w:ascii="Century Gothic" w:hAnsi="Century Gothic"/>
               </w:rPr>
             </w:pPr>
+            <w:r>
+              <w:rPr>
+                <w:rFonts w:ascii="Century Gothic" w:hAnsi="Century Gothic"/>
+              </w:rPr>
+              <w:t>DELETE</w:t>
+            </w:r>
           </w:p>
         </w:tc>
         <w:tc>
           <w:tcPr>
-            <w:tcW w:w="2551" w:type="dxa"/>
+            <w:tcW w:w="2632" w:type="dxa"/>
           </w:tcPr>
           <w:p>
             <w:pPr>
@@ -4729,13 +4741,25 @@
               <w:rPr>
                 <w:rFonts w:ascii="Century Gothic" w:hAnsi="Century Gothic"/>
               </w:rPr>
-              <w:t>/ID/</w:t>
+              <w:t>/</w:t>
+            </w:r>
+            <w:r>
+              <w:rPr>
+                <w:rFonts w:ascii="Century Gothic" w:hAnsi="Century Gothic"/>
+              </w:rPr>
+              <w:t> :id</w:t>
+            </w:r>
+            <w:r>
+              <w:rPr>
+                <w:rFonts w:ascii="Century Gothic" w:hAnsi="Century Gothic"/>
+              </w:rPr>
+              <w:t>/</w:t>
             </w:r>
           </w:p>
         </w:tc>
         <w:tc>
           <w:tcPr>
-            <w:tcW w:w="2694" w:type="dxa"/>
+            <w:tcW w:w="2659" w:type="dxa"/>
           </w:tcPr>
           <w:p>
             <w:pPr>
@@ -4748,13 +4772,13 @@
               <w:rPr>
                 <w:rFonts w:ascii="Century Gothic" w:hAnsi="Century Gothic"/>
               </w:rPr>
-              <w:t>Toute la t_livre</w:t>
+              <w:t>Non</w:t>
             </w:r>
           </w:p>
         </w:tc>
         <w:tc>
           <w:tcPr>
-            <w:tcW w:w="2634" w:type="dxa"/>
+            <w:tcW w:w="2605" w:type="dxa"/>
           </w:tcPr>
           <w:p>
             <w:pPr>
@@ -4780,7 +4804,7 @@
         <w:tc>
           <w:tcPr>
             <w:cnfStyle w:val="001000000000" w:firstRow="0" w:lastRow="0" w:firstColumn="1" w:lastColumn="0" w:oddVBand="0" w:evenVBand="0" w:oddHBand="0" w:evenHBand="0" w:firstRowFirstColumn="0" w:firstRowLastColumn="0" w:lastRowFirstColumn="0" w:lastRowLastColumn="0"/>
-            <w:tcW w:w="1418" w:type="dxa"/>
+            <w:tcW w:w="1401" w:type="dxa"/>
           </w:tcPr>
           <w:p>
             <w:pPr>
@@ -4788,11 +4812,17 @@
                 <w:rFonts w:ascii="Century Gothic" w:hAnsi="Century Gothic"/>
               </w:rPr>
             </w:pPr>
+            <w:r>
+              <w:rPr>
+                <w:rFonts w:ascii="Century Gothic" w:hAnsi="Century Gothic"/>
+              </w:rPr>
+              <w:t>PUT</w:t>
+            </w:r>
           </w:p>
         </w:tc>
         <w:tc>
           <w:tcPr>
-            <w:tcW w:w="2551" w:type="dxa"/>
+            <w:tcW w:w="2632" w:type="dxa"/>
           </w:tcPr>
           <w:p>
             <w:pPr>
@@ -4817,13 +4847,25 @@
               <w:rPr>
                 <w:rFonts w:ascii="Century Gothic" w:hAnsi="Century Gothic"/>
               </w:rPr>
-              <w:t>/ID/</w:t>
+              <w:t>/</w:t>
+            </w:r>
+            <w:r>
+              <w:rPr>
+                <w:rFonts w:ascii="Century Gothic" w:hAnsi="Century Gothic"/>
+              </w:rPr>
+              <w:t> :id</w:t>
+            </w:r>
+            <w:r>
+              <w:rPr>
+                <w:rFonts w:ascii="Century Gothic" w:hAnsi="Century Gothic"/>
+              </w:rPr>
+              <w:t>/</w:t>
             </w:r>
           </w:p>
         </w:tc>
         <w:tc>
           <w:tcPr>
-            <w:tcW w:w="2694" w:type="dxa"/>
+            <w:tcW w:w="2659" w:type="dxa"/>
           </w:tcPr>
           <w:p>
             <w:pPr>
@@ -4842,7 +4884,7 @@
         </w:tc>
         <w:tc>
           <w:tcPr>
-            <w:tcW w:w="2634" w:type="dxa"/>
+            <w:tcW w:w="2605" w:type="dxa"/>
           </w:tcPr>
           <w:p>
             <w:pPr>
@@ -4867,7 +4909,7 @@
         <w:tc>
           <w:tcPr>
             <w:cnfStyle w:val="001000000000" w:firstRow="0" w:lastRow="0" w:firstColumn="1" w:lastColumn="0" w:oddVBand="0" w:evenVBand="0" w:oddHBand="0" w:evenHBand="0" w:firstRowFirstColumn="0" w:firstRowLastColumn="0" w:lastRowFirstColumn="0" w:lastRowLastColumn="0"/>
-            <w:tcW w:w="1418" w:type="dxa"/>
+            <w:tcW w:w="1401" w:type="dxa"/>
           </w:tcPr>
           <w:p>
             <w:pPr>
@@ -4879,13 +4921,13 @@
               <w:rPr>
                 <w:rFonts w:ascii="Century Gothic" w:hAnsi="Century Gothic"/>
               </w:rPr>
-              <w:t>GET</w:t>
+              <w:t>DELETE</w:t>
             </w:r>
           </w:p>
         </w:tc>
         <w:tc>
           <w:tcPr>
-            <w:tcW w:w="2551" w:type="dxa"/>
+            <w:tcW w:w="2632" w:type="dxa"/>
           </w:tcPr>
           <w:p>
             <w:pPr>
@@ -4900,11 +4942,47 @@
               </w:rPr>
               <w:t>/</w:t>
             </w:r>
+            <w:r>
+              <w:rPr>
+                <w:rFonts w:ascii="Century Gothic" w:hAnsi="Century Gothic"/>
+              </w:rPr>
+              <w:t>books</w:t>
+            </w:r>
+            <w:r>
+              <w:rPr>
+                <w:rFonts w:ascii="Century Gothic" w:hAnsi="Century Gothic"/>
+              </w:rPr>
+              <w:t>/:id/</w:t>
+            </w:r>
+            <w:r>
+              <w:rPr>
+                <w:rFonts w:ascii="Century Gothic" w:hAnsi="Century Gothic"/>
+              </w:rPr>
+              <w:t>notes</w:t>
+            </w:r>
+            <w:r>
+              <w:rPr>
+                <w:rFonts w:ascii="Century Gothic" w:hAnsi="Century Gothic"/>
+              </w:rPr>
+              <w:t>/</w:t>
+            </w:r>
+            <w:r>
+              <w:rPr>
+                <w:rFonts w:ascii="Century Gothic" w:hAnsi="Century Gothic"/>
+              </w:rPr>
+              <w:t>:id</w:t>
+            </w:r>
+            <w:r>
+              <w:rPr>
+                <w:rFonts w:ascii="Century Gothic" w:hAnsi="Century Gothic"/>
+              </w:rPr>
+              <w:t>/</w:t>
+            </w:r>
           </w:p>
         </w:tc>
         <w:tc>
           <w:tcPr>
-            <w:tcW w:w="2694" w:type="dxa"/>
+            <w:tcW w:w="2659" w:type="dxa"/>
           </w:tcPr>
           <w:p>
             <w:pPr>
@@ -4923,7 +5001,7 @@
         </w:tc>
         <w:tc>
           <w:tcPr>
-            <w:tcW w:w="2634" w:type="dxa"/>
+            <w:tcW w:w="2605" w:type="dxa"/>
           </w:tcPr>
           <w:p>
             <w:pPr>
@@ -4936,7 +5014,37 @@
               <w:rPr>
                 <w:rFonts w:ascii="Century Gothic" w:hAnsi="Century Gothic"/>
               </w:rPr>
-              <w:t>Prend les 5 livres les plus récents</w:t>
+              <w:t xml:space="preserve">Supprimer </w:t>
+            </w:r>
+            <w:r>
+              <w:rPr>
+                <w:rFonts w:ascii="Century Gothic" w:hAnsi="Century Gothic"/>
+              </w:rPr>
+              <w:t>un</w:t>
+            </w:r>
+            <w:r>
+              <w:rPr>
+                <w:rFonts w:ascii="Century Gothic" w:hAnsi="Century Gothic"/>
+              </w:rPr>
+              <w:t xml:space="preserve"> </w:t>
+            </w:r>
+            <w:r>
+              <w:rPr>
+                <w:rFonts w:ascii="Century Gothic" w:hAnsi="Century Gothic"/>
+              </w:rPr>
+              <w:t>commentaire</w:t>
+            </w:r>
+            <w:r>
+              <w:rPr>
+                <w:rFonts w:ascii="Century Gothic" w:hAnsi="Century Gothic"/>
+              </w:rPr>
+              <w:t xml:space="preserve"> et une note</w:t>
+            </w:r>
+            <w:r>
+              <w:rPr>
+                <w:rFonts w:ascii="Century Gothic" w:hAnsi="Century Gothic"/>
+              </w:rPr>
+              <w:t xml:space="preserve"> par ID</w:t>
             </w:r>
           </w:p>
         </w:tc>
@@ -4949,7 +5057,7 @@
         <w:tc>
           <w:tcPr>
             <w:cnfStyle w:val="001000000000" w:firstRow="0" w:lastRow="0" w:firstColumn="1" w:lastColumn="0" w:oddVBand="0" w:evenVBand="0" w:oddHBand="0" w:evenHBand="0" w:firstRowFirstColumn="0" w:firstRowLastColumn="0" w:lastRowFirstColumn="0" w:lastRowLastColumn="0"/>
-            <w:tcW w:w="1418" w:type="dxa"/>
+            <w:tcW w:w="1401" w:type="dxa"/>
           </w:tcPr>
           <w:p>
             <w:pPr>
@@ -4961,13 +5069,19 @@
               <w:rPr>
                 <w:rFonts w:ascii="Century Gothic" w:hAnsi="Century Gothic"/>
               </w:rPr>
-              <w:t>POST</w:t>
+              <w:t>P</w:t>
+            </w:r>
+            <w:r>
+              <w:rPr>
+                <w:rFonts w:ascii="Century Gothic" w:hAnsi="Century Gothic"/>
+              </w:rPr>
+              <w:t>UT</w:t>
             </w:r>
           </w:p>
         </w:tc>
         <w:tc>
           <w:tcPr>
-            <w:tcW w:w="2551" w:type="dxa"/>
+            <w:tcW w:w="2632" w:type="dxa"/>
           </w:tcPr>
           <w:p>
             <w:pPr>
@@ -4992,41 +5106,73 @@
               <w:rPr>
                 <w:rFonts w:ascii="Century Gothic" w:hAnsi="Century Gothic"/>
               </w:rPr>
-              <w:t>/:id/comments/</w:t>
+              <w:t>/:id/</w:t>
+            </w:r>
+            <w:r>
+              <w:rPr>
+                <w:rFonts w:ascii="Century Gothic" w:hAnsi="Century Gothic"/>
+              </w:rPr>
+              <w:t>notes</w:t>
+            </w:r>
+            <w:r>
+              <w:rPr>
+                <w:rFonts w:ascii="Century Gothic" w:hAnsi="Century Gothic"/>
+              </w:rPr>
+              <w:t>/</w:t>
+            </w:r>
+            <w:r>
+              <w:rPr>
+                <w:rFonts w:ascii="Century Gothic" w:hAnsi="Century Gothic"/>
+              </w:rPr>
+              <w:t>:id</w:t>
+            </w:r>
+            <w:r>
+              <w:rPr>
+                <w:rFonts w:ascii="Century Gothic" w:hAnsi="Century Gothic"/>
+              </w:rPr>
+              <w:t>/</w:t>
             </w:r>
           </w:p>
         </w:tc>
         <w:tc>
           <w:tcPr>
-            <w:tcW w:w="2694" w:type="dxa"/>
+            <w:tcW w:w="2659" w:type="dxa"/>
           </w:tcPr>
           <w:p>
             <w:pPr>
               <w:cnfStyle w:val="000000100000" w:firstRow="0" w:lastRow="0" w:firstColumn="0" w:lastColumn="0" w:oddVBand="0" w:evenVBand="0" w:oddHBand="1" w:evenHBand="0" w:firstRowFirstColumn="0" w:firstRowLastColumn="0" w:lastRowFirstColumn="0" w:lastRowLastColumn="0"/>
+              <w:rPr>
+                <w:rFonts w:ascii="Century Gothic" w:hAnsi="Century Gothic"/>
+              </w:rPr>
             </w:pPr>
             <w:r>
               <w:rPr>
                 <w:rFonts w:ascii="Century Gothic" w:hAnsi="Century Gothic"/>
               </w:rPr>
-              <w:t>Le contenu</w:t>
-            </w:r>
-            <w:r>
-              <w:rPr>
-                <w:rFonts w:ascii="Century Gothic" w:hAnsi="Century Gothic"/>
-              </w:rPr>
-              <w:t xml:space="preserve"> + </w:t>
-            </w:r>
-            <w:r>
-              <w:rPr>
-                <w:rFonts w:ascii="Century Gothic" w:hAnsi="Century Gothic"/>
-              </w:rPr>
-              <w:t>UserID</w:t>
-            </w:r>
+              <w:t xml:space="preserve">La note </w:t>
+            </w:r>
+            <w:r>
+              <w:rPr>
+                <w:rFonts w:ascii="Century Gothic" w:hAnsi="Century Gothic"/>
+              </w:rPr>
+              <w:t xml:space="preserve">+ commentaire </w:t>
+            </w:r>
+            <w:r>
+              <w:rPr>
+                <w:rFonts w:ascii="Century Gothic" w:hAnsi="Century Gothic"/>
+              </w:rPr>
+              <w:t>+ UserID</w:t>
+            </w:r>
+          </w:p>
+          <w:p>
+            <w:pPr>
+              <w:cnfStyle w:val="000000100000" w:firstRow="0" w:lastRow="0" w:firstColumn="0" w:lastColumn="0" w:oddVBand="0" w:evenVBand="0" w:oddHBand="1" w:evenHBand="0" w:firstRowFirstColumn="0" w:firstRowLastColumn="0" w:lastRowFirstColumn="0" w:lastRowLastColumn="0"/>
+            </w:pPr>
           </w:p>
         </w:tc>
         <w:tc>
           <w:tcPr>
-            <w:tcW w:w="2634" w:type="dxa"/>
+            <w:tcW w:w="2605" w:type="dxa"/>
           </w:tcPr>
           <w:p>
             <w:pPr>
@@ -5039,7 +5185,13 @@
               <w:rPr>
                 <w:rFonts w:ascii="Century Gothic" w:hAnsi="Century Gothic"/>
               </w:rPr>
-              <w:t>Poste un</w:t>
+              <w:t>Mettre à jour</w:t>
+            </w:r>
+            <w:r>
+              <w:rPr>
+                <w:rFonts w:ascii="Century Gothic" w:hAnsi="Century Gothic"/>
+              </w:rPr>
+              <w:t xml:space="preserve"> un</w:t>
             </w:r>
             <w:r>
               <w:rPr>
@@ -5052,6 +5204,18 @@
                 <w:rFonts w:ascii="Century Gothic" w:hAnsi="Century Gothic"/>
               </w:rPr>
               <w:t>commentaire</w:t>
+            </w:r>
+            <w:r>
+              <w:rPr>
+                <w:rFonts w:ascii="Century Gothic" w:hAnsi="Century Gothic"/>
+              </w:rPr>
+              <w:t xml:space="preserve"> et une note</w:t>
+            </w:r>
+            <w:r>
+              <w:rPr>
+                <w:rFonts w:ascii="Century Gothic" w:hAnsi="Century Gothic"/>
+              </w:rPr>
+              <w:t xml:space="preserve"> par ID</w:t>
             </w:r>
           </w:p>
         </w:tc>
@@ -5063,7 +5227,7 @@
         <w:tc>
           <w:tcPr>
             <w:cnfStyle w:val="001000000000" w:firstRow="0" w:lastRow="0" w:firstColumn="1" w:lastColumn="0" w:oddVBand="0" w:evenVBand="0" w:oddHBand="0" w:evenHBand="0" w:firstRowFirstColumn="0" w:firstRowLastColumn="0" w:lastRowFirstColumn="0" w:lastRowLastColumn="0"/>
-            <w:tcW w:w="1418" w:type="dxa"/>
+            <w:tcW w:w="1401" w:type="dxa"/>
           </w:tcPr>
           <w:p>
             <w:pPr>
@@ -5081,7 +5245,7 @@
         </w:tc>
         <w:tc>
           <w:tcPr>
-            <w:tcW w:w="2551" w:type="dxa"/>
+            <w:tcW w:w="2632" w:type="dxa"/>
           </w:tcPr>
           <w:p>
             <w:pPr>
@@ -5106,13 +5270,37 @@
               <w:rPr>
                 <w:rFonts w:ascii="Century Gothic" w:hAnsi="Century Gothic"/>
               </w:rPr>
-              <w:t>/:id/comments/</w:t>
+              <w:t>/:id/</w:t>
+            </w:r>
+            <w:r>
+              <w:rPr>
+                <w:rFonts w:ascii="Century Gothic" w:hAnsi="Century Gothic"/>
+              </w:rPr>
+              <w:t>notes</w:t>
+            </w:r>
+            <w:r>
+              <w:rPr>
+                <w:rFonts w:ascii="Century Gothic" w:hAnsi="Century Gothic"/>
+              </w:rPr>
+              <w:t>/</w:t>
+            </w:r>
+            <w:r>
+              <w:rPr>
+                <w:rFonts w:ascii="Century Gothic" w:hAnsi="Century Gothic"/>
+              </w:rPr>
+              <w:t>:id</w:t>
+            </w:r>
+            <w:r>
+              <w:rPr>
+                <w:rFonts w:ascii="Century Gothic" w:hAnsi="Century Gothic"/>
+              </w:rPr>
+              <w:t>/</w:t>
             </w:r>
           </w:p>
         </w:tc>
         <w:tc>
           <w:tcPr>
-            <w:tcW w:w="2694" w:type="dxa"/>
+            <w:tcW w:w="2659" w:type="dxa"/>
           </w:tcPr>
           <w:p>
             <w:pPr>
@@ -5131,7 +5319,7 @@
         </w:tc>
         <w:tc>
           <w:tcPr>
-            <w:tcW w:w="2634" w:type="dxa"/>
+            <w:tcW w:w="2605" w:type="dxa"/>
           </w:tcPr>
           <w:p>
             <w:pPr>
@@ -5144,7 +5332,7 @@
               <w:rPr>
                 <w:rFonts w:ascii="Century Gothic" w:hAnsi="Century Gothic"/>
               </w:rPr>
-              <w:t>Regarde tous les commentaires d’un livre</w:t>
+              <w:t>Obtenir une évaluation par son ID</w:t>
             </w:r>
           </w:p>
         </w:tc>
@@ -5157,7 +5345,7 @@
         <w:tc>
           <w:tcPr>
             <w:cnfStyle w:val="001000000000" w:firstRow="0" w:lastRow="0" w:firstColumn="1" w:lastColumn="0" w:oddVBand="0" w:evenVBand="0" w:oddHBand="0" w:evenHBand="0" w:firstRowFirstColumn="0" w:firstRowLastColumn="0" w:lastRowFirstColumn="0" w:lastRowLastColumn="0"/>
-            <w:tcW w:w="1418" w:type="dxa"/>
+            <w:tcW w:w="1401" w:type="dxa"/>
           </w:tcPr>
           <w:p>
             <w:pPr>
@@ -5175,7 +5363,7 @@
         </w:tc>
         <w:tc>
           <w:tcPr>
-            <w:tcW w:w="2551" w:type="dxa"/>
+            <w:tcW w:w="2632" w:type="dxa"/>
           </w:tcPr>
           <w:p>
             <w:pPr>
@@ -5206,7 +5394,7 @@
         </w:tc>
         <w:tc>
           <w:tcPr>
-            <w:tcW w:w="2694" w:type="dxa"/>
+            <w:tcW w:w="2659" w:type="dxa"/>
           </w:tcPr>
           <w:p>
             <w:pPr>
@@ -5219,7 +5407,19 @@
               <w:rPr>
                 <w:rFonts w:ascii="Century Gothic" w:hAnsi="Century Gothic"/>
               </w:rPr>
-              <w:t>La note + UserID</w:t>
+              <w:t xml:space="preserve">La note </w:t>
+            </w:r>
+            <w:r>
+              <w:rPr>
+                <w:rFonts w:ascii="Century Gothic" w:hAnsi="Century Gothic"/>
+              </w:rPr>
+              <w:t xml:space="preserve">+ commentaire </w:t>
+            </w:r>
+            <w:r>
+              <w:rPr>
+                <w:rFonts w:ascii="Century Gothic" w:hAnsi="Century Gothic"/>
+              </w:rPr>
+              <w:t>+ UserID</w:t>
             </w:r>
           </w:p>
           <w:p>
@@ -5233,7 +5433,7 @@
         </w:tc>
         <w:tc>
           <w:tcPr>
-            <w:tcW w:w="2634" w:type="dxa"/>
+            <w:tcW w:w="2605" w:type="dxa"/>
           </w:tcPr>
           <w:p>
             <w:pPr>
@@ -5258,7 +5458,7 @@
         <w:tc>
           <w:tcPr>
             <w:cnfStyle w:val="001000000000" w:firstRow="0" w:lastRow="0" w:firstColumn="1" w:lastColumn="0" w:oddVBand="0" w:evenVBand="0" w:oddHBand="0" w:evenHBand="0" w:firstRowFirstColumn="0" w:firstRowLastColumn="0" w:lastRowFirstColumn="0" w:lastRowLastColumn="0"/>
-            <w:tcW w:w="1418" w:type="dxa"/>
+            <w:tcW w:w="1401" w:type="dxa"/>
           </w:tcPr>
           <w:p>
             <w:pPr>
@@ -5276,7 +5476,7 @@
         </w:tc>
         <w:tc>
           <w:tcPr>
-            <w:tcW w:w="2551" w:type="dxa"/>
+            <w:tcW w:w="2632" w:type="dxa"/>
           </w:tcPr>
           <w:p>
             <w:pPr>
@@ -5307,7 +5507,7 @@
         </w:tc>
         <w:tc>
           <w:tcPr>
-            <w:tcW w:w="2694" w:type="dxa"/>
+            <w:tcW w:w="2659" w:type="dxa"/>
           </w:tcPr>
           <w:p>
             <w:pPr>
@@ -5326,7 +5526,7 @@
         </w:tc>
         <w:tc>
           <w:tcPr>
-            <w:tcW w:w="2634" w:type="dxa"/>
+            <w:tcW w:w="2605" w:type="dxa"/>
           </w:tcPr>
           <w:p>
             <w:pPr>
@@ -5352,7 +5552,7 @@
         <w:tc>
           <w:tcPr>
             <w:cnfStyle w:val="001000000000" w:firstRow="0" w:lastRow="0" w:firstColumn="1" w:lastColumn="0" w:oddVBand="0" w:evenVBand="0" w:oddHBand="0" w:evenHBand="0" w:firstRowFirstColumn="0" w:firstRowLastColumn="0" w:lastRowFirstColumn="0" w:lastRowLastColumn="0"/>
-            <w:tcW w:w="1418" w:type="dxa"/>
+            <w:tcW w:w="1401" w:type="dxa"/>
           </w:tcPr>
           <w:p>
             <w:pPr>
@@ -5370,7 +5570,7 @@
         </w:tc>
         <w:tc>
           <w:tcPr>
-            <w:tcW w:w="2551" w:type="dxa"/>
+            <w:tcW w:w="2632" w:type="dxa"/>
           </w:tcPr>
           <w:p>
             <w:pPr>
@@ -5383,13 +5583,37 @@
               <w:rPr>
                 <w:rFonts w:ascii="Century Gothic" w:hAnsi="Century Gothic"/>
               </w:rPr>
-              <w:t>/accueil/</w:t>
+              <w:t>/</w:t>
+            </w:r>
+            <w:r>
+              <w:rPr>
+                <w:rFonts w:ascii="Century Gothic" w:hAnsi="Century Gothic"/>
+              </w:rPr>
+              <w:t>books</w:t>
+            </w:r>
+            <w:r>
+              <w:rPr>
+                <w:rFonts w:ascii="Century Gothic" w:hAnsi="Century Gothic"/>
+              </w:rPr>
+              <w:t>/</w:t>
+            </w:r>
+            <w:r>
+              <w:rPr>
+                <w:rFonts w:ascii="Century Gothic" w:hAnsi="Century Gothic"/>
+              </w:rPr>
+              <w:t> :id</w:t>
+            </w:r>
+            <w:r>
+              <w:rPr>
+                <w:rFonts w:ascii="Century Gothic" w:hAnsi="Century Gothic"/>
+              </w:rPr>
+              <w:t>/</w:t>
             </w:r>
           </w:p>
         </w:tc>
         <w:tc>
           <w:tcPr>
-            <w:tcW w:w="2694" w:type="dxa"/>
+            <w:tcW w:w="2659" w:type="dxa"/>
           </w:tcPr>
           <w:p>
             <w:pPr>
@@ -5408,7 +5632,7 @@
         </w:tc>
         <w:tc>
           <w:tcPr>
-            <w:tcW w:w="2634" w:type="dxa"/>
+            <w:tcW w:w="2605" w:type="dxa"/>
           </w:tcPr>
           <w:p>
             <w:pPr>
@@ -5421,7 +5645,13 @@
               <w:rPr>
                 <w:rFonts w:ascii="Century Gothic" w:hAnsi="Century Gothic"/>
               </w:rPr>
-              <w:t>Récupère les 5 derniers livres.</w:t>
+              <w:t xml:space="preserve">Récupère </w:t>
+            </w:r>
+            <w:r>
+              <w:rPr>
+                <w:rFonts w:ascii="Century Gothic" w:hAnsi="Century Gothic"/>
+              </w:rPr>
+              <w:t>un ivre par id</w:t>
             </w:r>
           </w:p>
         </w:tc>
@@ -5433,7 +5663,7 @@
         <w:tc>
           <w:tcPr>
             <w:cnfStyle w:val="001000000000" w:firstRow="0" w:lastRow="0" w:firstColumn="1" w:lastColumn="0" w:oddVBand="0" w:evenVBand="0" w:oddHBand="0" w:evenHBand="0" w:firstRowFirstColumn="0" w:firstRowLastColumn="0" w:lastRowFirstColumn="0" w:lastRowLastColumn="0"/>
-            <w:tcW w:w="1418" w:type="dxa"/>
+            <w:tcW w:w="1401" w:type="dxa"/>
           </w:tcPr>
           <w:p>
             <w:pPr>
@@ -5458,7 +5688,7 @@
         </w:tc>
         <w:tc>
           <w:tcPr>
-            <w:tcW w:w="2551" w:type="dxa"/>
+            <w:tcW w:w="2632" w:type="dxa"/>
           </w:tcPr>
           <w:p>
             <w:pPr>
@@ -5497,7 +5727,7 @@
         </w:tc>
         <w:tc>
           <w:tcPr>
-            <w:tcW w:w="2694" w:type="dxa"/>
+            <w:tcW w:w="2659" w:type="dxa"/>
           </w:tcPr>
           <w:p>
             <w:pPr>
@@ -5510,7 +5740,7 @@
               <w:rPr>
                 <w:rFonts w:ascii="Century Gothic" w:hAnsi="Century Gothic"/>
               </w:rPr>
-              <w:t>Paramètres voulus</w:t>
+              <w:t>Non</w:t>
             </w:r>
           </w:p>
           <w:p>
@@ -5524,7 +5754,7 @@
         </w:tc>
         <w:tc>
           <w:tcPr>
-            <w:tcW w:w="2634" w:type="dxa"/>
+            <w:tcW w:w="2605" w:type="dxa"/>
           </w:tcPr>
           <w:p>
             <w:pPr>
@@ -5558,7 +5788,7 @@
         <w:tc>
           <w:tcPr>
             <w:cnfStyle w:val="001000000000" w:firstRow="0" w:lastRow="0" w:firstColumn="1" w:lastColumn="0" w:oddVBand="0" w:evenVBand="0" w:oddHBand="0" w:evenHBand="0" w:firstRowFirstColumn="0" w:firstRowLastColumn="0" w:lastRowFirstColumn="0" w:lastRowLastColumn="0"/>
-            <w:tcW w:w="1418" w:type="dxa"/>
+            <w:tcW w:w="1401" w:type="dxa"/>
           </w:tcPr>
           <w:p>
             <w:pPr>
@@ -5576,7 +5806,7 @@
         </w:tc>
         <w:tc>
           <w:tcPr>
-            <w:tcW w:w="2551" w:type="dxa"/>
+            <w:tcW w:w="2632" w:type="dxa"/>
           </w:tcPr>
           <w:p>
             <w:pPr>
@@ -5607,7 +5837,7 @@
         </w:tc>
         <w:tc>
           <w:tcPr>
-            <w:tcW w:w="2694" w:type="dxa"/>
+            <w:tcW w:w="2659" w:type="dxa"/>
           </w:tcPr>
           <w:p>
             <w:pPr>
@@ -5626,7 +5856,7 @@
         </w:tc>
         <w:tc>
           <w:tcPr>
-            <w:tcW w:w="2634" w:type="dxa"/>
+            <w:tcW w:w="2605" w:type="dxa"/>
           </w:tcPr>
           <w:p>
             <w:pPr>
@@ -5659,7 +5889,7 @@
         <w:tc>
           <w:tcPr>
             <w:cnfStyle w:val="001000000000" w:firstRow="0" w:lastRow="0" w:firstColumn="1" w:lastColumn="0" w:oddVBand="0" w:evenVBand="0" w:oddHBand="0" w:evenHBand="0" w:firstRowFirstColumn="0" w:firstRowLastColumn="0" w:lastRowFirstColumn="0" w:lastRowLastColumn="0"/>
-            <w:tcW w:w="1418" w:type="dxa"/>
+            <w:tcW w:w="1401" w:type="dxa"/>
           </w:tcPr>
           <w:p>
             <w:pPr>
@@ -5677,7 +5907,7 @@
         </w:tc>
         <w:tc>
           <w:tcPr>
-            <w:tcW w:w="2551" w:type="dxa"/>
+            <w:tcW w:w="2632" w:type="dxa"/>
           </w:tcPr>
           <w:p>
             <w:pPr>
@@ -5708,7 +5938,7 @@
         </w:tc>
         <w:tc>
           <w:tcPr>
-            <w:tcW w:w="2694" w:type="dxa"/>
+            <w:tcW w:w="2659" w:type="dxa"/>
           </w:tcPr>
           <w:p>
             <w:pPr>
@@ -5727,7 +5957,7 @@
         </w:tc>
         <w:tc>
           <w:tcPr>
-            <w:tcW w:w="2634" w:type="dxa"/>
+            <w:tcW w:w="2605" w:type="dxa"/>
           </w:tcPr>
           <w:p>
             <w:pPr>
@@ -5761,7 +5991,7 @@
         <w:tc>
           <w:tcPr>
             <w:cnfStyle w:val="001000000000" w:firstRow="0" w:lastRow="0" w:firstColumn="1" w:lastColumn="0" w:oddVBand="0" w:evenVBand="0" w:oddHBand="0" w:evenHBand="0" w:firstRowFirstColumn="0" w:firstRowLastColumn="0" w:lastRowFirstColumn="0" w:lastRowLastColumn="0"/>
-            <w:tcW w:w="1418" w:type="dxa"/>
+            <w:tcW w:w="1401" w:type="dxa"/>
           </w:tcPr>
           <w:p>
             <w:pPr>
@@ -5779,7 +6009,7 @@
         </w:tc>
         <w:tc>
           <w:tcPr>
-            <w:tcW w:w="2551" w:type="dxa"/>
+            <w:tcW w:w="2632" w:type="dxa"/>
           </w:tcPr>
           <w:p>
             <w:pPr>
@@ -5822,7 +6052,7 @@
         </w:tc>
         <w:tc>
           <w:tcPr>
-            <w:tcW w:w="2694" w:type="dxa"/>
+            <w:tcW w:w="2659" w:type="dxa"/>
           </w:tcPr>
           <w:p>
             <w:pPr>
@@ -5838,7 +6068,7 @@
         </w:tc>
         <w:tc>
           <w:tcPr>
-            <w:tcW w:w="2634" w:type="dxa"/>
+            <w:tcW w:w="2605" w:type="dxa"/>
           </w:tcPr>
           <w:p>
             <w:pPr>
@@ -5871,7 +6101,7 @@
         <w:tc>
           <w:tcPr>
             <w:cnfStyle w:val="001000000000" w:firstRow="0" w:lastRow="0" w:firstColumn="1" w:lastColumn="0" w:oddVBand="0" w:evenVBand="0" w:oddHBand="0" w:evenHBand="0" w:firstRowFirstColumn="0" w:firstRowLastColumn="0" w:lastRowFirstColumn="0" w:lastRowLastColumn="0"/>
-            <w:tcW w:w="1418" w:type="dxa"/>
+            <w:tcW w:w="1401" w:type="dxa"/>
           </w:tcPr>
           <w:p>
             <w:pPr>
@@ -5889,7 +6119,7 @@
         </w:tc>
         <w:tc>
           <w:tcPr>
-            <w:tcW w:w="2551" w:type="dxa"/>
+            <w:tcW w:w="2632" w:type="dxa"/>
           </w:tcPr>
           <w:p>
             <w:pPr>
@@ -5908,7 +6138,7 @@
         </w:tc>
         <w:tc>
           <w:tcPr>
-            <w:tcW w:w="2694" w:type="dxa"/>
+            <w:tcW w:w="2659" w:type="dxa"/>
           </w:tcPr>
           <w:p>
             <w:pPr>
@@ -5927,7 +6157,7 @@
         </w:tc>
         <w:tc>
           <w:tcPr>
-            <w:tcW w:w="2634" w:type="dxa"/>
+            <w:tcW w:w="2605" w:type="dxa"/>
           </w:tcPr>
           <w:p>
             <w:pPr>
@@ -5953,7 +6183,7 @@
         <w:tc>
           <w:tcPr>
             <w:cnfStyle w:val="001000000000" w:firstRow="0" w:lastRow="0" w:firstColumn="1" w:lastColumn="0" w:oddVBand="0" w:evenVBand="0" w:oddHBand="0" w:evenHBand="0" w:firstRowFirstColumn="0" w:firstRowLastColumn="0" w:lastRowFirstColumn="0" w:lastRowLastColumn="0"/>
-            <w:tcW w:w="1418" w:type="dxa"/>
+            <w:tcW w:w="1401" w:type="dxa"/>
           </w:tcPr>
           <w:p>
             <w:pPr>
@@ -5971,7 +6201,7 @@
         </w:tc>
         <w:tc>
           <w:tcPr>
-            <w:tcW w:w="2551" w:type="dxa"/>
+            <w:tcW w:w="2632" w:type="dxa"/>
           </w:tcPr>
           <w:p>
             <w:pPr>
@@ -6002,7 +6232,7 @@
         </w:tc>
         <w:tc>
           <w:tcPr>
-            <w:tcW w:w="2694" w:type="dxa"/>
+            <w:tcW w:w="2659" w:type="dxa"/>
           </w:tcPr>
           <w:p>
             <w:pPr>
@@ -6021,7 +6251,7 @@
         </w:tc>
         <w:tc>
           <w:tcPr>
-            <w:tcW w:w="2634" w:type="dxa"/>
+            <w:tcW w:w="2605" w:type="dxa"/>
           </w:tcPr>
           <w:p>
             <w:pPr>
@@ -6046,7 +6276,7 @@
         <w:tc>
           <w:tcPr>
             <w:cnfStyle w:val="001000000000" w:firstRow="0" w:lastRow="0" w:firstColumn="1" w:lastColumn="0" w:oddVBand="0" w:evenVBand="0" w:oddHBand="0" w:evenHBand="0" w:firstRowFirstColumn="0" w:firstRowLastColumn="0" w:lastRowFirstColumn="0" w:lastRowLastColumn="0"/>
-            <w:tcW w:w="1418" w:type="dxa"/>
+            <w:tcW w:w="1401" w:type="dxa"/>
           </w:tcPr>
           <w:p>
             <w:pPr>
@@ -6064,7 +6294,7 @@
         </w:tc>
         <w:tc>
           <w:tcPr>
-            <w:tcW w:w="2551" w:type="dxa"/>
+            <w:tcW w:w="2632" w:type="dxa"/>
           </w:tcPr>
           <w:p>
             <w:pPr>
@@ -6083,7 +6313,7 @@
         </w:tc>
         <w:tc>
           <w:tcPr>
-            <w:tcW w:w="2694" w:type="dxa"/>
+            <w:tcW w:w="2659" w:type="dxa"/>
           </w:tcPr>
           <w:p>
             <w:pPr>
@@ -6102,7 +6332,7 @@
         </w:tc>
         <w:tc>
           <w:tcPr>
-            <w:tcW w:w="2634" w:type="dxa"/>
+            <w:tcW w:w="2605" w:type="dxa"/>
           </w:tcPr>
           <w:p>
             <w:pPr>
@@ -6116,6 +6346,430 @@
                 <w:rFonts w:ascii="Century Gothic" w:hAnsi="Century Gothic"/>
               </w:rPr>
               <w:t>Récupère les categories qui correspondent à l’id</w:t>
+            </w:r>
+          </w:p>
+          <w:p>
+            <w:pPr>
+              <w:cnfStyle w:val="000000000000" w:firstRow="0" w:lastRow="0" w:firstColumn="0" w:lastColumn="0" w:oddVBand="0" w:evenVBand="0" w:oddHBand="0" w:evenHBand="0" w:firstRowFirstColumn="0" w:firstRowLastColumn="0" w:lastRowFirstColumn="0" w:lastRowLastColumn="0"/>
+              <w:rPr>
+                <w:rFonts w:ascii="Century Gothic" w:hAnsi="Century Gothic"/>
+              </w:rPr>
+            </w:pPr>
+          </w:p>
+        </w:tc>
+      </w:tr>
+      <w:tr>
+        <w:trPr>
+          <w:cnfStyle w:val="000000100000" w:firstRow="0" w:lastRow="0" w:firstColumn="0" w:lastColumn="0" w:oddVBand="0" w:evenVBand="0" w:oddHBand="1" w:evenHBand="0" w:firstRowFirstColumn="0" w:firstRowLastColumn="0" w:lastRowFirstColumn="0" w:lastRowLastColumn="0"/>
+          <w:trHeight w:val="300"/>
+        </w:trPr>
+        <w:tc>
+          <w:tcPr>
+            <w:cnfStyle w:val="001000000000" w:firstRow="0" w:lastRow="0" w:firstColumn="1" w:lastColumn="0" w:oddVBand="0" w:evenVBand="0" w:oddHBand="0" w:evenHBand="0" w:firstRowFirstColumn="0" w:firstRowLastColumn="0" w:lastRowFirstColumn="0" w:lastRowLastColumn="0"/>
+            <w:tcW w:w="1401" w:type="dxa"/>
+          </w:tcPr>
+          <w:p>
+            <w:pPr>
+              <w:rPr>
+                <w:rFonts w:ascii="Century Gothic" w:hAnsi="Century Gothic"/>
+              </w:rPr>
+            </w:pPr>
+            <w:r>
+              <w:rPr>
+                <w:rFonts w:ascii="Century Gothic" w:hAnsi="Century Gothic"/>
+              </w:rPr>
+              <w:t>GET</w:t>
+            </w:r>
+          </w:p>
+        </w:tc>
+        <w:tc>
+          <w:tcPr>
+            <w:tcW w:w="2632" w:type="dxa"/>
+          </w:tcPr>
+          <w:p>
+            <w:pPr>
+              <w:cnfStyle w:val="000000100000" w:firstRow="0" w:lastRow="0" w:firstColumn="0" w:lastColumn="0" w:oddVBand="0" w:evenVBand="0" w:oddHBand="1" w:evenHBand="0" w:firstRowFirstColumn="0" w:firstRowLastColumn="0" w:lastRowFirstColumn="0" w:lastRowLastColumn="0"/>
+              <w:rPr>
+                <w:rFonts w:ascii="Century Gothic" w:hAnsi="Century Gothic"/>
+              </w:rPr>
+            </w:pPr>
+            <w:r>
+              <w:rPr>
+                <w:rFonts w:ascii="Century Gothic" w:hAnsi="Century Gothic"/>
+              </w:rPr>
+              <w:t>/</w:t>
+            </w:r>
+            <w:r>
+              <w:rPr>
+                <w:rFonts w:ascii="Century Gothic" w:hAnsi="Century Gothic"/>
+              </w:rPr>
+              <w:t>users/</w:t>
+            </w:r>
+          </w:p>
+        </w:tc>
+        <w:tc>
+          <w:tcPr>
+            <w:tcW w:w="2659" w:type="dxa"/>
+          </w:tcPr>
+          <w:p>
+            <w:pPr>
+              <w:cnfStyle w:val="000000100000" w:firstRow="0" w:lastRow="0" w:firstColumn="0" w:lastColumn="0" w:oddVBand="0" w:evenVBand="0" w:oddHBand="1" w:evenHBand="0" w:firstRowFirstColumn="0" w:firstRowLastColumn="0" w:lastRowFirstColumn="0" w:lastRowLastColumn="0"/>
+            </w:pPr>
+            <w:r>
+              <w:rPr>
+                <w:rFonts w:ascii="Century Gothic" w:hAnsi="Century Gothic"/>
+              </w:rPr>
+              <w:t>Non</w:t>
+            </w:r>
+          </w:p>
+        </w:tc>
+        <w:tc>
+          <w:tcPr>
+            <w:tcW w:w="2605" w:type="dxa"/>
+          </w:tcPr>
+          <w:p>
+            <w:pPr>
+              <w:cnfStyle w:val="000000100000" w:firstRow="0" w:lastRow="0" w:firstColumn="0" w:lastColumn="0" w:oddVBand="0" w:evenVBand="0" w:oddHBand="1" w:evenHBand="0" w:firstRowFirstColumn="0" w:firstRowLastColumn="0" w:lastRowFirstColumn="0" w:lastRowLastColumn="0"/>
+              <w:rPr>
+                <w:rFonts w:ascii="Century Gothic" w:hAnsi="Century Gothic"/>
+              </w:rPr>
+            </w:pPr>
+            <w:r>
+              <w:rPr>
+                <w:rFonts w:ascii="Century Gothic" w:hAnsi="Century Gothic"/>
+              </w:rPr>
+              <w:t xml:space="preserve">Récupère tous les </w:t>
+            </w:r>
+            <w:r>
+              <w:rPr>
+                <w:rFonts w:ascii="Century Gothic" w:hAnsi="Century Gothic"/>
+              </w:rPr>
+              <w:t>user</w:t>
+            </w:r>
+          </w:p>
+          <w:p>
+            <w:pPr>
+              <w:cnfStyle w:val="000000100000" w:firstRow="0" w:lastRow="0" w:firstColumn="0" w:lastColumn="0" w:oddVBand="0" w:evenVBand="0" w:oddHBand="1" w:evenHBand="0" w:firstRowFirstColumn="0" w:firstRowLastColumn="0" w:lastRowFirstColumn="0" w:lastRowLastColumn="0"/>
+              <w:rPr>
+                <w:rFonts w:ascii="Century Gothic" w:hAnsi="Century Gothic"/>
+              </w:rPr>
+            </w:pPr>
+          </w:p>
+        </w:tc>
+      </w:tr>
+      <w:tr>
+        <w:trPr>
+          <w:trHeight w:val="300"/>
+        </w:trPr>
+        <w:tc>
+          <w:tcPr>
+            <w:cnfStyle w:val="001000000000" w:firstRow="0" w:lastRow="0" w:firstColumn="1" w:lastColumn="0" w:oddVBand="0" w:evenVBand="0" w:oddHBand="0" w:evenHBand="0" w:firstRowFirstColumn="0" w:firstRowLastColumn="0" w:lastRowFirstColumn="0" w:lastRowLastColumn="0"/>
+            <w:tcW w:w="1401" w:type="dxa"/>
+          </w:tcPr>
+          <w:p>
+            <w:pPr>
+              <w:rPr>
+                <w:rFonts w:ascii="Century Gothic" w:hAnsi="Century Gothic"/>
+              </w:rPr>
+            </w:pPr>
+            <w:r>
+              <w:rPr>
+                <w:rFonts w:ascii="Century Gothic" w:hAnsi="Century Gothic"/>
+              </w:rPr>
+              <w:lastRenderedPageBreak/>
+              <w:t>DELETE</w:t>
+            </w:r>
+          </w:p>
+        </w:tc>
+        <w:tc>
+          <w:tcPr>
+            <w:tcW w:w="2632" w:type="dxa"/>
+          </w:tcPr>
+          <w:p>
+            <w:pPr>
+              <w:cnfStyle w:val="000000000000" w:firstRow="0" w:lastRow="0" w:firstColumn="0" w:lastColumn="0" w:oddVBand="0" w:evenVBand="0" w:oddHBand="0" w:evenHBand="0" w:firstRowFirstColumn="0" w:firstRowLastColumn="0" w:lastRowFirstColumn="0" w:lastRowLastColumn="0"/>
+              <w:rPr>
+                <w:rFonts w:ascii="Century Gothic" w:hAnsi="Century Gothic"/>
+              </w:rPr>
+            </w:pPr>
+            <w:r>
+              <w:rPr>
+                <w:rFonts w:ascii="Century Gothic" w:hAnsi="Century Gothic"/>
+              </w:rPr>
+              <w:t>/</w:t>
+            </w:r>
+            <w:r>
+              <w:rPr>
+                <w:rFonts w:ascii="Century Gothic" w:hAnsi="Century Gothic"/>
+              </w:rPr>
+              <w:t>user</w:t>
+            </w:r>
+            <w:r>
+              <w:rPr>
+                <w:rFonts w:ascii="Century Gothic" w:hAnsi="Century Gothic"/>
+              </w:rPr>
+              <w:t>s/</w:t>
+            </w:r>
+            <w:r>
+              <w:rPr>
+                <w:rFonts w:ascii="Century Gothic" w:hAnsi="Century Gothic"/>
+              </w:rPr>
+              <w:t>:id</w:t>
+            </w:r>
+          </w:p>
+        </w:tc>
+        <w:tc>
+          <w:tcPr>
+            <w:tcW w:w="2659" w:type="dxa"/>
+          </w:tcPr>
+          <w:p>
+            <w:pPr>
+              <w:cnfStyle w:val="000000000000" w:firstRow="0" w:lastRow="0" w:firstColumn="0" w:lastColumn="0" w:oddVBand="0" w:evenVBand="0" w:oddHBand="0" w:evenHBand="0" w:firstRowFirstColumn="0" w:firstRowLastColumn="0" w:lastRowFirstColumn="0" w:lastRowLastColumn="0"/>
+              <w:rPr>
+                <w:rFonts w:ascii="Century Gothic" w:hAnsi="Century Gothic"/>
+              </w:rPr>
+            </w:pPr>
+            <w:r>
+              <w:rPr>
+                <w:rFonts w:ascii="Century Gothic" w:hAnsi="Century Gothic"/>
+              </w:rPr>
+              <w:t>Non</w:t>
+            </w:r>
+          </w:p>
+        </w:tc>
+        <w:tc>
+          <w:tcPr>
+            <w:tcW w:w="2605" w:type="dxa"/>
+          </w:tcPr>
+          <w:p>
+            <w:pPr>
+              <w:cnfStyle w:val="000000000000" w:firstRow="0" w:lastRow="0" w:firstColumn="0" w:lastColumn="0" w:oddVBand="0" w:evenVBand="0" w:oddHBand="0" w:evenHBand="0" w:firstRowFirstColumn="0" w:firstRowLastColumn="0" w:lastRowFirstColumn="0" w:lastRowLastColumn="0"/>
+              <w:rPr>
+                <w:rFonts w:ascii="Century Gothic" w:hAnsi="Century Gothic"/>
+              </w:rPr>
+            </w:pPr>
+            <w:r>
+              <w:rPr>
+                <w:rFonts w:ascii="Century Gothic" w:hAnsi="Century Gothic"/>
+              </w:rPr>
+              <w:t>Supprimer un user par son ID</w:t>
+            </w:r>
+          </w:p>
+        </w:tc>
+      </w:tr>
+      <w:tr>
+        <w:trPr>
+          <w:cnfStyle w:val="000000100000" w:firstRow="0" w:lastRow="0" w:firstColumn="0" w:lastColumn="0" w:oddVBand="0" w:evenVBand="0" w:oddHBand="1" w:evenHBand="0" w:firstRowFirstColumn="0" w:firstRowLastColumn="0" w:lastRowFirstColumn="0" w:lastRowLastColumn="0"/>
+          <w:trHeight w:val="300"/>
+        </w:trPr>
+        <w:tc>
+          <w:tcPr>
+            <w:cnfStyle w:val="001000000000" w:firstRow="0" w:lastRow="0" w:firstColumn="1" w:lastColumn="0" w:oddVBand="0" w:evenVBand="0" w:oddHBand="0" w:evenHBand="0" w:firstRowFirstColumn="0" w:firstRowLastColumn="0" w:lastRowFirstColumn="0" w:lastRowLastColumn="0"/>
+            <w:tcW w:w="1401" w:type="dxa"/>
+          </w:tcPr>
+          <w:p>
+            <w:pPr>
+              <w:rPr>
+                <w:rFonts w:ascii="Century Gothic" w:hAnsi="Century Gothic"/>
+              </w:rPr>
+            </w:pPr>
+            <w:r>
+              <w:rPr>
+                <w:rFonts w:ascii="Century Gothic" w:hAnsi="Century Gothic"/>
+              </w:rPr>
+              <w:t>POST</w:t>
+            </w:r>
+          </w:p>
+        </w:tc>
+        <w:tc>
+          <w:tcPr>
+            <w:tcW w:w="2632" w:type="dxa"/>
+          </w:tcPr>
+          <w:p>
+            <w:pPr>
+              <w:cnfStyle w:val="000000100000" w:firstRow="0" w:lastRow="0" w:firstColumn="0" w:lastColumn="0" w:oddVBand="0" w:evenVBand="0" w:oddHBand="1" w:evenHBand="0" w:firstRowFirstColumn="0" w:firstRowLastColumn="0" w:lastRowFirstColumn="0" w:lastRowLastColumn="0"/>
+              <w:rPr>
+                <w:rFonts w:ascii="Century Gothic" w:hAnsi="Century Gothic"/>
+              </w:rPr>
+            </w:pPr>
+            <w:r>
+              <w:rPr>
+                <w:rFonts w:ascii="Century Gothic" w:eastAsia="PMingLiU" w:hAnsi="Century Gothic"/>
+              </w:rPr>
+              <w:t>/</w:t>
+            </w:r>
+            <w:r>
+              <w:rPr>
+                <w:rFonts w:ascii="Century Gothic" w:eastAsia="PMingLiU" w:hAnsi="Century Gothic"/>
+              </w:rPr>
+              <w:t>users/</w:t>
+            </w:r>
+          </w:p>
+        </w:tc>
+        <w:tc>
+          <w:tcPr>
+            <w:tcW w:w="2659" w:type="dxa"/>
+          </w:tcPr>
+          <w:p>
+            <w:pPr>
+              <w:cnfStyle w:val="000000100000" w:firstRow="0" w:lastRow="0" w:firstColumn="0" w:lastColumn="0" w:oddVBand="0" w:evenVBand="0" w:oddHBand="1" w:evenHBand="0" w:firstRowFirstColumn="0" w:firstRowLastColumn="0" w:lastRowFirstColumn="0" w:lastRowLastColumn="0"/>
+              <w:rPr>
+                <w:rFonts w:ascii="Century Gothic" w:hAnsi="Century Gothic"/>
+              </w:rPr>
+            </w:pPr>
+            <w:r>
+              <w:rPr>
+                <w:rFonts w:ascii="Century Gothic" w:hAnsi="Century Gothic"/>
+              </w:rPr>
+              <w:t>u</w:t>
+            </w:r>
+            <w:r>
+              <w:rPr>
+                <w:rFonts w:ascii="Century Gothic" w:hAnsi="Century Gothic"/>
+              </w:rPr>
+              <w:t>sername</w:t>
+            </w:r>
+            <w:r>
+              <w:rPr>
+                <w:rFonts w:ascii="Century Gothic" w:hAnsi="Century Gothic"/>
+              </w:rPr>
+              <w:t xml:space="preserve"> + </w:t>
+            </w:r>
+            <w:r>
+              <w:rPr>
+                <w:rFonts w:ascii="Century Gothic" w:hAnsi="Century Gothic"/>
+              </w:rPr>
+              <w:t>password</w:t>
+            </w:r>
+          </w:p>
+        </w:tc>
+        <w:tc>
+          <w:tcPr>
+            <w:tcW w:w="2605" w:type="dxa"/>
+          </w:tcPr>
+          <w:p>
+            <w:pPr>
+              <w:cnfStyle w:val="000000100000" w:firstRow="0" w:lastRow="0" w:firstColumn="0" w:lastColumn="0" w:oddVBand="0" w:evenVBand="0" w:oddHBand="1" w:evenHBand="0" w:firstRowFirstColumn="0" w:firstRowLastColumn="0" w:lastRowFirstColumn="0" w:lastRowLastColumn="0"/>
+              <w:rPr>
+                <w:rFonts w:ascii="Century Gothic" w:hAnsi="Century Gothic"/>
+              </w:rPr>
+            </w:pPr>
+            <w:r>
+              <w:rPr>
+                <w:rFonts w:ascii="Century Gothic" w:hAnsi="Century Gothic"/>
+              </w:rPr>
+              <w:t>Ajouter un user</w:t>
+            </w:r>
+          </w:p>
+        </w:tc>
+      </w:tr>
+      <w:tr>
+        <w:trPr>
+          <w:trHeight w:val="300"/>
+        </w:trPr>
+        <w:tc>
+          <w:tcPr>
+            <w:cnfStyle w:val="001000000000" w:firstRow="0" w:lastRow="0" w:firstColumn="1" w:lastColumn="0" w:oddVBand="0" w:evenVBand="0" w:oddHBand="0" w:evenHBand="0" w:firstRowFirstColumn="0" w:firstRowLastColumn="0" w:lastRowFirstColumn="0" w:lastRowLastColumn="0"/>
+            <w:tcW w:w="1401" w:type="dxa"/>
+          </w:tcPr>
+          <w:p>
+            <w:pPr>
+              <w:rPr>
+                <w:rFonts w:ascii="Century Gothic" w:hAnsi="Century Gothic"/>
+              </w:rPr>
+            </w:pPr>
+            <w:r>
+              <w:rPr>
+                <w:rFonts w:ascii="Century Gothic" w:hAnsi="Century Gothic"/>
+              </w:rPr>
+              <w:t>POST</w:t>
+            </w:r>
+          </w:p>
+        </w:tc>
+        <w:tc>
+          <w:tcPr>
+            <w:tcW w:w="2632" w:type="dxa"/>
+          </w:tcPr>
+          <w:p>
+            <w:pPr>
+              <w:cnfStyle w:val="000000000000" w:firstRow="0" w:lastRow="0" w:firstColumn="0" w:lastColumn="0" w:oddVBand="0" w:evenVBand="0" w:oddHBand="0" w:evenHBand="0" w:firstRowFirstColumn="0" w:firstRowLastColumn="0" w:lastRowFirstColumn="0" w:lastRowLastColumn="0"/>
+              <w:rPr>
+                <w:rFonts w:ascii="Century Gothic" w:hAnsi="Century Gothic"/>
+              </w:rPr>
+            </w:pPr>
+            <w:r>
+              <w:rPr>
+                <w:rFonts w:ascii="Century Gothic" w:eastAsia="PMingLiU" w:hAnsi="Century Gothic"/>
+              </w:rPr>
+              <w:t>/</w:t>
+            </w:r>
+            <w:r>
+              <w:rPr>
+                <w:rFonts w:ascii="Century Gothic" w:eastAsia="PMingLiU" w:hAnsi="Century Gothic"/>
+              </w:rPr>
+              <w:t>auth/login</w:t>
+            </w:r>
+            <w:r>
+              <w:rPr>
+                <w:rFonts w:ascii="Century Gothic" w:eastAsia="PMingLiU" w:hAnsi="Century Gothic"/>
+              </w:rPr>
+              <w:t>/</w:t>
+            </w:r>
+          </w:p>
+        </w:tc>
+        <w:tc>
+          <w:tcPr>
+            <w:tcW w:w="2659" w:type="dxa"/>
+          </w:tcPr>
+          <w:p>
+            <w:pPr>
+              <w:cnfStyle w:val="000000000000" w:firstRow="0" w:lastRow="0" w:firstColumn="0" w:lastColumn="0" w:oddVBand="0" w:evenVBand="0" w:oddHBand="0" w:evenHBand="0" w:firstRowFirstColumn="0" w:firstRowLastColumn="0" w:lastRowFirstColumn="0" w:lastRowLastColumn="0"/>
+              <w:rPr>
+                <w:rFonts w:ascii="Century Gothic" w:hAnsi="Century Gothic"/>
+              </w:rPr>
+            </w:pPr>
+            <w:r>
+              <w:rPr>
+                <w:rFonts w:ascii="Century Gothic" w:hAnsi="Century Gothic"/>
+              </w:rPr>
+              <w:t>u</w:t>
+            </w:r>
+            <w:r>
+              <w:rPr>
+                <w:rFonts w:ascii="Century Gothic" w:hAnsi="Century Gothic"/>
+              </w:rPr>
+              <w:t>sername</w:t>
+            </w:r>
+            <w:r>
+              <w:rPr>
+                <w:rFonts w:ascii="Century Gothic" w:hAnsi="Century Gothic"/>
+              </w:rPr>
+              <w:t xml:space="preserve"> + </w:t>
+            </w:r>
+            <w:r>
+              <w:rPr>
+                <w:rFonts w:ascii="Century Gothic" w:hAnsi="Century Gothic"/>
+              </w:rPr>
+              <w:t>password</w:t>
+            </w:r>
+          </w:p>
+        </w:tc>
+        <w:tc>
+          <w:tcPr>
+            <w:tcW w:w="2605" w:type="dxa"/>
+          </w:tcPr>
+          <w:p>
+            <w:pPr>
+              <w:cnfStyle w:val="000000000000" w:firstRow="0" w:lastRow="0" w:firstColumn="0" w:lastColumn="0" w:oddVBand="0" w:evenVBand="0" w:oddHBand="0" w:evenHBand="0" w:firstRowFirstColumn="0" w:firstRowLastColumn="0" w:lastRowFirstColumn="0" w:lastRowLastColumn="0"/>
+              <w:rPr>
+                <w:rFonts w:ascii="Century Gothic" w:hAnsi="Century Gothic"/>
+              </w:rPr>
+            </w:pPr>
+            <w:r>
+              <w:rPr>
+                <w:rFonts w:ascii="Century Gothic" w:hAnsi="Century Gothic"/>
+              </w:rPr>
+              <w:t>Se connecter</w:t>
             </w:r>
           </w:p>
           <w:p>
@@ -7866,7 +8520,7 @@
               <w:noProof/>
               <w:szCs w:val="16"/>
             </w:rPr>
-            <w:t>16.03.2025 23:55</w:t>
+            <w:t>26.03.2025 12:29</w:t>
           </w:r>
           <w:r>
             <w:rPr>
@@ -8078,7 +8732,7 @@
         <v:path o:extrusionok="f" gradientshapeok="t" o:connecttype="rect"/>
         <o:lock v:ext="edit" aspectratio="t"/>
       </v:shapetype>
-      <v:shape id="_x0000_i1031" type="#_x0000_t75" style="width:10.75pt;height:10.75pt;visibility:visible;mso-wrap-style:square" o:bullet="t">
+      <v:shape id="_x0000_i1048" type="#_x0000_t75" style="width:10.9pt;height:10.9pt;visibility:visible;mso-wrap-style:square" o:bullet="t">
         <v:imagedata r:id="rId1" o:title=""/>
       </v:shape>
     </w:pict>
@@ -12599,7 +13253,7 @@
   <w:style w:type="paragraph" w:default="1" w:styleId="Normal">
     <w:name w:val="Normal"/>
     <w:qFormat/>
-    <w:rsid w:val="00615583"/>
+    <w:rsid w:val="00592B93"/>
   </w:style>
   <w:style w:type="paragraph" w:styleId="Titre1">
     <w:name w:val="heading 1"/>
@@ -13731,6 +14385,15 @@
 </file>
 
 <file path=customXml/item1.xml><?xml version="1.0" encoding="utf-8"?>
+<?mso-contentType ?>
+<FormTemplates xmlns="http://schemas.microsoft.com/sharepoint/v3/contenttype/forms">
+  <Display>DocumentLibraryForm</Display>
+  <Edit>DocumentLibraryForm</Edit>
+  <New>DocumentLibraryForm</New>
+</FormTemplates>
+</file>
+
+<file path=customXml/item2.xml><?xml version="1.0" encoding="utf-8"?>
 <ct:contentTypeSchema xmlns:ct="http://schemas.microsoft.com/office/2006/metadata/contentType" xmlns:ma="http://schemas.microsoft.com/office/2006/metadata/properties/metaAttributes" ct:_="" ma:_="" ma:contentTypeName="Document" ma:contentTypeID="0x0101001ABD9BFFC9E543439C53A2705AE306EF" ma:contentTypeVersion="14" ma:contentTypeDescription="Crée un document." ma:contentTypeScope="" ma:versionID="41827e22f0a2406195029f3799eac37d">
   <xsd:schema xmlns:xsd="http://www.w3.org/2001/XMLSchema" xmlns:xs="http://www.w3.org/2001/XMLSchema" xmlns:p="http://schemas.microsoft.com/office/2006/metadata/properties" xmlns:ns2="bf2f2df3-a963-4452-b0e7-67dabc627c35" xmlns:ns3="f7d9f5a6-831d-4621-8c77-cbcaf993e406" targetNamespace="http://schemas.microsoft.com/office/2006/metadata/properties" ma:root="true" ma:fieldsID="b5448764cb5439448d1ea8eff3aff90d" ns2:_="" ns3:_="">
     <xsd:import namespace="bf2f2df3-a963-4452-b0e7-67dabc627c35"/>
@@ -13959,20 +14622,7 @@
 </ct:contentTypeSchema>
 </file>
 
-<file path=customXml/item2.xml><?xml version="1.0" encoding="utf-8"?>
-<?mso-contentType ?>
-<FormTemplates xmlns="http://schemas.microsoft.com/sharepoint/v3/contenttype/forms">
-  <Display>DocumentLibraryForm</Display>
-  <Edit>DocumentLibraryForm</Edit>
-  <New>DocumentLibraryForm</New>
-</FormTemplates>
-</file>
-
 <file path=customXml/item3.xml><?xml version="1.0" encoding="utf-8"?>
-<b:Sources xmlns:b="http://schemas.openxmlformats.org/officeDocument/2006/bibliography" xmlns="http://schemas.openxmlformats.org/officeDocument/2006/bibliography" SelectedStyle="\APA.XSL" StyleName="APA"/>
-</file>
-
-<file path=customXml/item4.xml><?xml version="1.0" encoding="utf-8"?>
 <p:properties xmlns:p="http://schemas.microsoft.com/office/2006/metadata/properties" xmlns:xsi="http://www.w3.org/2001/XMLSchema-instance" xmlns:pc="http://schemas.microsoft.com/office/infopath/2007/PartnerControls">
   <documentManagement>
     <lcf76f155ced4ddcb4097134ff3c332f xmlns="bf2f2df3-a963-4452-b0e7-67dabc627c35">
@@ -13983,7 +14633,19 @@
 </p:properties>
 </file>
 
+<file path=customXml/item4.xml><?xml version="1.0" encoding="utf-8"?>
+<b:Sources xmlns:b="http://schemas.openxmlformats.org/officeDocument/2006/bibliography" xmlns="http://schemas.openxmlformats.org/officeDocument/2006/bibliography" SelectedStyle="\APA.XSL" StyleName="APA"/>
+</file>
+
 <file path=customXml/itemProps1.xml><?xml version="1.0" encoding="utf-8"?>
+<ds:datastoreItem xmlns:ds="http://schemas.openxmlformats.org/officeDocument/2006/customXml" ds:itemID="{DF8E7934-3F3A-4F32-A7D4-1B248DBE707D}">
+  <ds:schemaRefs>
+    <ds:schemaRef ds:uri="http://schemas.microsoft.com/sharepoint/v3/contenttype/forms"/>
+  </ds:schemaRefs>
+</ds:datastoreItem>
+</file>
+
+<file path=customXml/itemProps2.xml><?xml version="1.0" encoding="utf-8"?>
 <ds:datastoreItem xmlns:ds="http://schemas.openxmlformats.org/officeDocument/2006/customXml" ds:itemID="{81FE595B-3A92-4484-A585-A4037F0DA599}">
   <ds:schemaRefs>
     <ds:schemaRef ds:uri="http://schemas.microsoft.com/office/2006/metadata/contentType"/>
@@ -14002,23 +14664,7 @@
 </ds:datastoreItem>
 </file>
 
-<file path=customXml/itemProps2.xml><?xml version="1.0" encoding="utf-8"?>
-<ds:datastoreItem xmlns:ds="http://schemas.openxmlformats.org/officeDocument/2006/customXml" ds:itemID="{DF8E7934-3F3A-4F32-A7D4-1B248DBE707D}">
-  <ds:schemaRefs>
-    <ds:schemaRef ds:uri="http://schemas.microsoft.com/sharepoint/v3/contenttype/forms"/>
-  </ds:schemaRefs>
-</ds:datastoreItem>
-</file>
-
 <file path=customXml/itemProps3.xml><?xml version="1.0" encoding="utf-8"?>
-<ds:datastoreItem xmlns:ds="http://schemas.openxmlformats.org/officeDocument/2006/customXml" ds:itemID="{C8C35155-3E6A-4058-B6E4-303717845E3B}">
-  <ds:schemaRefs>
-    <ds:schemaRef ds:uri="http://schemas.openxmlformats.org/officeDocument/2006/bibliography"/>
-  </ds:schemaRefs>
-</ds:datastoreItem>
-</file>
-
-<file path=customXml/itemProps4.xml><?xml version="1.0" encoding="utf-8"?>
 <ds:datastoreItem xmlns:ds="http://schemas.openxmlformats.org/officeDocument/2006/customXml" ds:itemID="{4181FC95-92B5-446F-AE57-E4A44C8C450C}">
   <ds:schemaRefs>
     <ds:schemaRef ds:uri="http://schemas.microsoft.com/office/2006/metadata/properties"/>
@@ -14027,4 +14673,12 @@
     <ds:schemaRef ds:uri="f7d9f5a6-831d-4621-8c77-cbcaf993e406"/>
   </ds:schemaRefs>
 </ds:datastoreItem>
+</file>
+
+<file path=customXml/itemProps4.xml><?xml version="1.0" encoding="utf-8"?>
+<ds:datastoreItem xmlns:ds="http://schemas.openxmlformats.org/officeDocument/2006/customXml" ds:itemID="{C8C35155-3E6A-4058-B6E4-303717845E3B}">
+  <ds:schemaRefs>
+    <ds:schemaRef ds:uri="http://schemas.openxmlformats.org/officeDocument/2006/bibliography"/>
+  </ds:schemaRefs>
+</ds:datastoreItem>
 </file>
</xml_diff>

<commit_message>
suppression de "Structure du code"
parce qu'il est "Structure du code : Hors sujet"
</commit_message>
<xml_diff>
--- a/Rapport_P-295_C-H_Yosef_Anoine - V2.docx
+++ b/Rapport_P-295_C-H_Yosef_Anoine - V2.docx
@@ -5038,13 +5038,7 @@
               <w:rPr>
                 <w:rFonts w:ascii="Century Gothic" w:hAnsi="Century Gothic"/>
               </w:rPr>
-              <w:t xml:space="preserve"> et une note</w:t>
-            </w:r>
-            <w:r>
-              <w:rPr>
-                <w:rFonts w:ascii="Century Gothic" w:hAnsi="Century Gothic"/>
-              </w:rPr>
-              <w:t xml:space="preserve"> par ID</w:t>
+              <w:t xml:space="preserve"> et une note par ID</w:t>
             </w:r>
           </w:p>
         </w:tc>
@@ -7139,189 +7133,13 @@
     </w:p>
     <w:p>
       <w:pPr>
-        <w:pStyle w:val="Titre2"/>
+        <w:pStyle w:val="Retraitcorpsdetexte"/>
+        <w:rPr>
+          <w:sz w:val="22"/>
+          <w:szCs w:val="22"/>
+        </w:rPr>
       </w:pPr>
       <w:bookmarkStart w:id="8" w:name="_Toc532179961"/>
-      <w:r>
-        <w:lastRenderedPageBreak/>
-        <w:t>Analyse de la structure du code</w:t>
-      </w:r>
-    </w:p>
-    <w:p>
-      <w:pPr>
-        <w:pStyle w:val="NormalWeb"/>
-        <w:rPr>
-          <w:rFonts w:asciiTheme="minorHAnsi" w:hAnsiTheme="minorHAnsi"/>
-          <w:sz w:val="22"/>
-          <w:szCs w:val="22"/>
-        </w:rPr>
-      </w:pPr>
-      <w:r>
-        <w:rPr>
-          <w:rFonts w:asciiTheme="minorHAnsi" w:hAnsiTheme="minorHAnsi"/>
-          <w:sz w:val="22"/>
-          <w:szCs w:val="22"/>
-        </w:rPr>
-        <w:t xml:space="preserve">Le projet a été structuré à l’aide de </w:t>
-      </w:r>
-      <w:r>
-        <w:rPr>
-          <w:rStyle w:val="lev"/>
-          <w:rFonts w:asciiTheme="minorHAnsi" w:hAnsiTheme="minorHAnsi"/>
-          <w:sz w:val="22"/>
-          <w:szCs w:val="22"/>
-        </w:rPr>
-        <w:t>GitHub Projects</w:t>
-      </w:r>
-      <w:r>
-        <w:rPr>
-          <w:rFonts w:asciiTheme="minorHAnsi" w:hAnsiTheme="minorHAnsi"/>
-          <w:sz w:val="22"/>
-          <w:szCs w:val="22"/>
-        </w:rPr>
-        <w:t>, permettant un suivi efficace des tâches et des jalons clés. Les grandes étapes sont les suivantes :</w:t>
-      </w:r>
-    </w:p>
-    <w:p>
-      <w:pPr>
-        <w:pStyle w:val="NormalWeb"/>
-        <w:numPr>
-          <w:ilvl w:val="0"/>
-          <w:numId w:val="50"/>
-        </w:numPr>
-        <w:rPr>
-          <w:rFonts w:asciiTheme="minorHAnsi" w:hAnsiTheme="minorHAnsi"/>
-          <w:sz w:val="22"/>
-          <w:szCs w:val="22"/>
-        </w:rPr>
-      </w:pPr>
-      <w:r>
-        <w:rPr>
-          <w:rFonts w:asciiTheme="minorHAnsi" w:hAnsiTheme="minorHAnsi"/>
-          <w:sz w:val="22"/>
-          <w:szCs w:val="22"/>
-        </w:rPr>
-        <w:t>Conception de l’architecture backend</w:t>
-      </w:r>
-    </w:p>
-    <w:p>
-      <w:pPr>
-        <w:pStyle w:val="NormalWeb"/>
-        <w:numPr>
-          <w:ilvl w:val="0"/>
-          <w:numId w:val="50"/>
-        </w:numPr>
-        <w:rPr>
-          <w:rFonts w:asciiTheme="minorHAnsi" w:hAnsiTheme="minorHAnsi"/>
-          <w:sz w:val="22"/>
-          <w:szCs w:val="22"/>
-        </w:rPr>
-      </w:pPr>
-      <w:r>
-        <w:rPr>
-          <w:rFonts w:asciiTheme="minorHAnsi" w:hAnsiTheme="minorHAnsi"/>
-          <w:sz w:val="22"/>
-          <w:szCs w:val="22"/>
-        </w:rPr>
-        <w:t>Développement des endpoints API REST</w:t>
-      </w:r>
-    </w:p>
-    <w:p>
-      <w:pPr>
-        <w:pStyle w:val="NormalWeb"/>
-        <w:numPr>
-          <w:ilvl w:val="0"/>
-          <w:numId w:val="50"/>
-        </w:numPr>
-        <w:rPr>
-          <w:rFonts w:asciiTheme="minorHAnsi" w:hAnsiTheme="minorHAnsi"/>
-          <w:sz w:val="22"/>
-          <w:szCs w:val="22"/>
-        </w:rPr>
-      </w:pPr>
-      <w:r>
-        <w:rPr>
-          <w:rFonts w:asciiTheme="minorHAnsi" w:hAnsiTheme="minorHAnsi"/>
-          <w:sz w:val="22"/>
-          <w:szCs w:val="22"/>
-        </w:rPr>
-        <w:t>Intégration de l’authentification JWT</w:t>
-      </w:r>
-    </w:p>
-    <w:p>
-      <w:pPr>
-        <w:pStyle w:val="NormalWeb"/>
-        <w:numPr>
-          <w:ilvl w:val="0"/>
-          <w:numId w:val="50"/>
-        </w:numPr>
-        <w:rPr>
-          <w:rFonts w:asciiTheme="minorHAnsi" w:hAnsiTheme="minorHAnsi"/>
-          <w:sz w:val="22"/>
-          <w:szCs w:val="22"/>
-        </w:rPr>
-      </w:pPr>
-      <w:r>
-        <w:rPr>
-          <w:rFonts w:asciiTheme="minorHAnsi" w:hAnsiTheme="minorHAnsi"/>
-          <w:sz w:val="22"/>
-          <w:szCs w:val="22"/>
-        </w:rPr>
-        <w:t>Validation des données et gestion des erreurs</w:t>
-      </w:r>
-    </w:p>
-    <w:p>
-      <w:pPr>
-        <w:pStyle w:val="NormalWeb"/>
-        <w:numPr>
-          <w:ilvl w:val="0"/>
-          <w:numId w:val="50"/>
-        </w:numPr>
-        <w:rPr>
-          <w:rFonts w:asciiTheme="minorHAnsi" w:hAnsiTheme="minorHAnsi"/>
-          <w:sz w:val="22"/>
-          <w:szCs w:val="22"/>
-        </w:rPr>
-      </w:pPr>
-      <w:r>
-        <w:rPr>
-          <w:rFonts w:asciiTheme="minorHAnsi" w:hAnsiTheme="minorHAnsi"/>
-          <w:sz w:val="22"/>
-          <w:szCs w:val="22"/>
-        </w:rPr>
-        <w:t>Tests unitaires et automatisés</w:t>
-      </w:r>
-    </w:p>
-    <w:p>
-      <w:pPr>
-        <w:pStyle w:val="NormalWeb"/>
-        <w:numPr>
-          <w:ilvl w:val="0"/>
-          <w:numId w:val="50"/>
-        </w:numPr>
-        <w:rPr>
-          <w:rFonts w:asciiTheme="minorHAnsi" w:hAnsiTheme="minorHAnsi"/>
-          <w:sz w:val="22"/>
-          <w:szCs w:val="22"/>
-        </w:rPr>
-      </w:pPr>
-      <w:r>
-        <w:rPr>
-          <w:rFonts w:asciiTheme="minorHAnsi" w:hAnsiTheme="minorHAnsi"/>
-          <w:sz w:val="22"/>
-          <w:szCs w:val="22"/>
-        </w:rPr>
-        <w:t>Documentation et intégration continue</w:t>
-      </w:r>
-    </w:p>
-    <w:p>
-      <w:pPr>
-        <w:pStyle w:val="Retraitcorpsdetexte"/>
-        <w:rPr>
-          <w:sz w:val="22"/>
-          <w:szCs w:val="22"/>
-        </w:rPr>
-      </w:pPr>
     </w:p>
     <w:p>
       <w:pPr>
@@ -7332,6 +7150,7 @@
       <w:bookmarkStart w:id="11" w:name="_Toc192663891"/>
       <w:bookmarkEnd w:id="8"/>
       <w:r>
+        <w:lastRenderedPageBreak/>
         <w:t>Réalisation</w:t>
       </w:r>
       <w:bookmarkEnd w:id="9"/>
@@ -7649,7 +7468,6 @@
       <w:bookmarkStart w:id="21" w:name="_Toc165969656"/>
       <w:bookmarkStart w:id="22" w:name="_Toc192663899"/>
       <w:r>
-        <w:lastRenderedPageBreak/>
         <w:t>Bilan personnel</w:t>
       </w:r>
       <w:bookmarkEnd w:id="21"/>
@@ -7713,6 +7531,7 @@
         </w:numPr>
       </w:pPr>
       <w:r>
+        <w:lastRenderedPageBreak/>
         <w:t>Conclusion Antoine Piguet</w:t>
       </w:r>
     </w:p>
@@ -8520,7 +8339,7 @@
               <w:noProof/>
               <w:szCs w:val="16"/>
             </w:rPr>
-            <w:t>26.03.2025 12:29</w:t>
+            <w:t>08.04.2025 10:26</w:t>
           </w:r>
           <w:r>
             <w:rPr>
@@ -8732,7 +8551,7 @@
         <v:path o:extrusionok="f" gradientshapeok="t" o:connecttype="rect"/>
         <o:lock v:ext="edit" aspectratio="t"/>
       </v:shapetype>
-      <v:shape id="_x0000_i1048" type="#_x0000_t75" style="width:10.9pt;height:10.9pt;visibility:visible;mso-wrap-style:square" o:bullet="t">
+      <v:shape id="_x0000_i1029" type="#_x0000_t75" style="width:10.9pt;height:10.9pt;visibility:visible;mso-wrap-style:square" o:bullet="t">
         <v:imagedata r:id="rId1" o:title=""/>
       </v:shape>
     </w:pict>
@@ -14385,15 +14204,6 @@
 </file>
 
 <file path=customXml/item1.xml><?xml version="1.0" encoding="utf-8"?>
-<?mso-contentType ?>
-<FormTemplates xmlns="http://schemas.microsoft.com/sharepoint/v3/contenttype/forms">
-  <Display>DocumentLibraryForm</Display>
-  <Edit>DocumentLibraryForm</Edit>
-  <New>DocumentLibraryForm</New>
-</FormTemplates>
-</file>
-
-<file path=customXml/item2.xml><?xml version="1.0" encoding="utf-8"?>
 <ct:contentTypeSchema xmlns:ct="http://schemas.microsoft.com/office/2006/metadata/contentType" xmlns:ma="http://schemas.microsoft.com/office/2006/metadata/properties/metaAttributes" ct:_="" ma:_="" ma:contentTypeName="Document" ma:contentTypeID="0x0101001ABD9BFFC9E543439C53A2705AE306EF" ma:contentTypeVersion="14" ma:contentTypeDescription="Crée un document." ma:contentTypeScope="" ma:versionID="41827e22f0a2406195029f3799eac37d">
   <xsd:schema xmlns:xsd="http://www.w3.org/2001/XMLSchema" xmlns:xs="http://www.w3.org/2001/XMLSchema" xmlns:p="http://schemas.microsoft.com/office/2006/metadata/properties" xmlns:ns2="bf2f2df3-a963-4452-b0e7-67dabc627c35" xmlns:ns3="f7d9f5a6-831d-4621-8c77-cbcaf993e406" targetNamespace="http://schemas.microsoft.com/office/2006/metadata/properties" ma:root="true" ma:fieldsID="b5448764cb5439448d1ea8eff3aff90d" ns2:_="" ns3:_="">
     <xsd:import namespace="bf2f2df3-a963-4452-b0e7-67dabc627c35"/>
@@ -14622,7 +14432,20 @@
 </ct:contentTypeSchema>
 </file>
 
+<file path=customXml/item2.xml><?xml version="1.0" encoding="utf-8"?>
+<?mso-contentType ?>
+<FormTemplates xmlns="http://schemas.microsoft.com/sharepoint/v3/contenttype/forms">
+  <Display>DocumentLibraryForm</Display>
+  <Edit>DocumentLibraryForm</Edit>
+  <New>DocumentLibraryForm</New>
+</FormTemplates>
+</file>
+
 <file path=customXml/item3.xml><?xml version="1.0" encoding="utf-8"?>
+<b:Sources xmlns:b="http://schemas.openxmlformats.org/officeDocument/2006/bibliography" xmlns="http://schemas.openxmlformats.org/officeDocument/2006/bibliography" SelectedStyle="\APA.XSL" StyleName="APA"/>
+</file>
+
+<file path=customXml/item4.xml><?xml version="1.0" encoding="utf-8"?>
 <p:properties xmlns:p="http://schemas.microsoft.com/office/2006/metadata/properties" xmlns:xsi="http://www.w3.org/2001/XMLSchema-instance" xmlns:pc="http://schemas.microsoft.com/office/infopath/2007/PartnerControls">
   <documentManagement>
     <lcf76f155ced4ddcb4097134ff3c332f xmlns="bf2f2df3-a963-4452-b0e7-67dabc627c35">
@@ -14633,19 +14456,7 @@
 </p:properties>
 </file>
 
-<file path=customXml/item4.xml><?xml version="1.0" encoding="utf-8"?>
-<b:Sources xmlns:b="http://schemas.openxmlformats.org/officeDocument/2006/bibliography" xmlns="http://schemas.openxmlformats.org/officeDocument/2006/bibliography" SelectedStyle="\APA.XSL" StyleName="APA"/>
-</file>
-
 <file path=customXml/itemProps1.xml><?xml version="1.0" encoding="utf-8"?>
-<ds:datastoreItem xmlns:ds="http://schemas.openxmlformats.org/officeDocument/2006/customXml" ds:itemID="{DF8E7934-3F3A-4F32-A7D4-1B248DBE707D}">
-  <ds:schemaRefs>
-    <ds:schemaRef ds:uri="http://schemas.microsoft.com/sharepoint/v3/contenttype/forms"/>
-  </ds:schemaRefs>
-</ds:datastoreItem>
-</file>
-
-<file path=customXml/itemProps2.xml><?xml version="1.0" encoding="utf-8"?>
 <ds:datastoreItem xmlns:ds="http://schemas.openxmlformats.org/officeDocument/2006/customXml" ds:itemID="{81FE595B-3A92-4484-A585-A4037F0DA599}">
   <ds:schemaRefs>
     <ds:schemaRef ds:uri="http://schemas.microsoft.com/office/2006/metadata/contentType"/>
@@ -14664,7 +14475,23 @@
 </ds:datastoreItem>
 </file>
 
+<file path=customXml/itemProps2.xml><?xml version="1.0" encoding="utf-8"?>
+<ds:datastoreItem xmlns:ds="http://schemas.openxmlformats.org/officeDocument/2006/customXml" ds:itemID="{DF8E7934-3F3A-4F32-A7D4-1B248DBE707D}">
+  <ds:schemaRefs>
+    <ds:schemaRef ds:uri="http://schemas.microsoft.com/sharepoint/v3/contenttype/forms"/>
+  </ds:schemaRefs>
+</ds:datastoreItem>
+</file>
+
 <file path=customXml/itemProps3.xml><?xml version="1.0" encoding="utf-8"?>
+<ds:datastoreItem xmlns:ds="http://schemas.openxmlformats.org/officeDocument/2006/customXml" ds:itemID="{C8C35155-3E6A-4058-B6E4-303717845E3B}">
+  <ds:schemaRefs>
+    <ds:schemaRef ds:uri="http://schemas.openxmlformats.org/officeDocument/2006/bibliography"/>
+  </ds:schemaRefs>
+</ds:datastoreItem>
+</file>
+
+<file path=customXml/itemProps4.xml><?xml version="1.0" encoding="utf-8"?>
 <ds:datastoreItem xmlns:ds="http://schemas.openxmlformats.org/officeDocument/2006/customXml" ds:itemID="{4181FC95-92B5-446F-AE57-E4A44C8C450C}">
   <ds:schemaRefs>
     <ds:schemaRef ds:uri="http://schemas.microsoft.com/office/2006/metadata/properties"/>
@@ -14673,12 +14500,4 @@
     <ds:schemaRef ds:uri="f7d9f5a6-831d-4621-8c77-cbcaf993e406"/>
   </ds:schemaRefs>
 </ds:datastoreItem>
-</file>
-
-<file path=customXml/itemProps4.xml><?xml version="1.0" encoding="utf-8"?>
-<ds:datastoreItem xmlns:ds="http://schemas.openxmlformats.org/officeDocument/2006/customXml" ds:itemID="{C8C35155-3E6A-4058-B6E4-303717845E3B}">
-  <ds:schemaRefs>
-    <ds:schemaRef ds:uri="http://schemas.openxmlformats.org/officeDocument/2006/bibliography"/>
-  </ds:schemaRefs>
-</ds:datastoreItem>
 </file>
</xml_diff>

<commit_message>
3.3	Démarche d’éco-conception et Responsabilité Numérique
</commit_message>
<xml_diff>
--- a/Rapport_P-295_C-H_Yosef_Anoine - V2.docx
+++ b/Rapport_P-295_C-H_Yosef_Anoine - V2.docx
@@ -7231,150 +7231,300 @@
         <w:pStyle w:val="Titre2"/>
       </w:pPr>
       <w:r>
-        <w:t>Ecoconception Web</w:t>
+        <w:t>Démarche d’éco-conception et Responsabilité Numérique</w:t>
       </w:r>
     </w:p>
     <w:p>
       <w:pPr>
-        <w:pStyle w:val="NormalWeb"/>
-        <w:rPr>
-          <w:rFonts w:asciiTheme="minorHAnsi" w:hAnsiTheme="minorHAnsi"/>
-          <w:sz w:val="22"/>
-          <w:szCs w:val="22"/>
-        </w:rPr>
-      </w:pPr>
+        <w:spacing w:before="100" w:beforeAutospacing="1" w:after="100" w:afterAutospacing="1"/>
+        <w:rPr>
+          <w:sz w:val="22"/>
+          <w:szCs w:val="22"/>
+        </w:rPr>
+      </w:pPr>
+      <w:bookmarkStart w:id="12" w:name="_Toc532179966"/>
+      <w:bookmarkStart w:id="13" w:name="_Toc165969650"/>
+      <w:bookmarkStart w:id="14" w:name="_Toc192663894"/>
       <w:r>
         <w:rPr>
-          <w:rFonts w:asciiTheme="minorHAnsi" w:hAnsiTheme="minorHAnsi"/>
-          <w:sz w:val="22"/>
-          <w:szCs w:val="22"/>
-        </w:rPr>
-        <w:t>Les mesures de sécurité mises en place incluent :</w:t>
+          <w:sz w:val="22"/>
+          <w:szCs w:val="22"/>
+        </w:rPr>
+        <w:t xml:space="preserve">Dans un contexte où le numérique a un impact environnemental croissant, ce projet s’inscrit dans une </w:t>
+      </w:r>
+      <w:r>
+        <w:rPr>
+          <w:b/>
+          <w:bCs/>
+          <w:sz w:val="22"/>
+          <w:szCs w:val="22"/>
+        </w:rPr>
+        <w:t>démarche d’éco-conception</w:t>
+      </w:r>
+      <w:r>
+        <w:rPr>
+          <w:sz w:val="22"/>
+          <w:szCs w:val="22"/>
+        </w:rPr>
+        <w:t xml:space="preserve"> visant à minimiser son empreinte écologique tout en garantissant la qualité et la performance.</w:t>
       </w:r>
     </w:p>
     <w:p>
       <w:pPr>
-        <w:pStyle w:val="NormalWeb"/>
-        <w:numPr>
-          <w:ilvl w:val="0"/>
-          <w:numId w:val="51"/>
-        </w:numPr>
-        <w:rPr>
-          <w:rFonts w:asciiTheme="minorHAnsi" w:hAnsiTheme="minorHAnsi"/>
+        <w:spacing w:before="100" w:beforeAutospacing="1" w:after="100" w:afterAutospacing="1"/>
+        <w:rPr>
           <w:sz w:val="22"/>
           <w:szCs w:val="22"/>
         </w:rPr>
       </w:pPr>
       <w:r>
         <w:rPr>
-          <w:rStyle w:val="lev"/>
-          <w:rFonts w:asciiTheme="minorHAnsi" w:hAnsiTheme="minorHAnsi"/>
-          <w:sz w:val="22"/>
-          <w:szCs w:val="22"/>
-        </w:rPr>
-        <w:t>Hashage des mots de passe</w:t>
-      </w:r>
-      <w:r>
-        <w:rPr>
-          <w:rFonts w:asciiTheme="minorHAnsi" w:hAnsiTheme="minorHAnsi"/>
-          <w:sz w:val="22"/>
-          <w:szCs w:val="22"/>
-        </w:rPr>
-        <w:t xml:space="preserve"> avec bcrypt</w:t>
+          <w:sz w:val="22"/>
+          <w:szCs w:val="22"/>
+        </w:rPr>
+        <w:t>Plusieurs principes ont été intégrés :</w:t>
       </w:r>
     </w:p>
     <w:p>
       <w:pPr>
-        <w:pStyle w:val="NormalWeb"/>
         <w:numPr>
           <w:ilvl w:val="0"/>
-          <w:numId w:val="51"/>
+          <w:numId w:val="53"/>
         </w:numPr>
-        <w:rPr>
-          <w:rFonts w:asciiTheme="minorHAnsi" w:hAnsiTheme="minorHAnsi"/>
+        <w:spacing w:before="100" w:beforeAutospacing="1" w:after="100" w:afterAutospacing="1"/>
+        <w:rPr>
           <w:sz w:val="22"/>
           <w:szCs w:val="22"/>
         </w:rPr>
       </w:pPr>
       <w:r>
         <w:rPr>
-          <w:rStyle w:val="lev"/>
-          <w:rFonts w:asciiTheme="minorHAnsi" w:hAnsiTheme="minorHAnsi"/>
-          <w:sz w:val="22"/>
-          <w:szCs w:val="22"/>
-        </w:rPr>
-        <w:t>Validation des entrées utilisateur</w:t>
+          <w:b/>
+          <w:bCs/>
+          <w:sz w:val="22"/>
+          <w:szCs w:val="22"/>
+        </w:rPr>
+        <w:t>Optimisation des ressources</w:t>
       </w:r>
       <w:r>
         <w:rPr>
-          <w:rFonts w:asciiTheme="minorHAnsi" w:hAnsiTheme="minorHAnsi"/>
-          <w:sz w:val="22"/>
-          <w:szCs w:val="22"/>
-        </w:rPr>
-        <w:t xml:space="preserve"> avec Joi</w:t>
+          <w:sz w:val="22"/>
+          <w:szCs w:val="22"/>
+        </w:rPr>
+        <w:t xml:space="preserve"> : le code backend a été structuré de manière à éviter les calculs redondants, limiter les appels inutiles à la base de données et favoriser la réutilisation logique des composants.</w:t>
       </w:r>
     </w:p>
     <w:p>
       <w:pPr>
-        <w:pStyle w:val="NormalWeb"/>
+        <w:spacing w:before="100" w:beforeAutospacing="1" w:after="100" w:afterAutospacing="1"/>
+        <w:rPr>
+          <w:sz w:val="22"/>
+          <w:szCs w:val="22"/>
+        </w:rPr>
+      </w:pPr>
+    </w:p>
+    <w:p>
+      <w:pPr>
         <w:numPr>
           <w:ilvl w:val="0"/>
-          <w:numId w:val="51"/>
+          <w:numId w:val="53"/>
         </w:numPr>
-        <w:rPr>
-          <w:rFonts w:asciiTheme="minorHAnsi" w:hAnsiTheme="minorHAnsi"/>
+        <w:spacing w:before="100" w:beforeAutospacing="1" w:after="100" w:afterAutospacing="1"/>
+        <w:rPr>
           <w:sz w:val="22"/>
           <w:szCs w:val="22"/>
         </w:rPr>
       </w:pPr>
       <w:r>
         <w:rPr>
-          <w:rStyle w:val="lev"/>
-          <w:rFonts w:asciiTheme="minorHAnsi" w:hAnsiTheme="minorHAnsi"/>
-          <w:sz w:val="22"/>
-          <w:szCs w:val="22"/>
-        </w:rPr>
-        <w:t>Protection contre les injections SQL</w:t>
+          <w:b/>
+          <w:bCs/>
+          <w:sz w:val="22"/>
+          <w:szCs w:val="22"/>
+        </w:rPr>
+        <w:t>Réduction des transferts de données</w:t>
       </w:r>
       <w:r>
         <w:rPr>
-          <w:rFonts w:asciiTheme="minorHAnsi" w:hAnsiTheme="minorHAnsi"/>
-          <w:sz w:val="22"/>
-          <w:szCs w:val="22"/>
-        </w:rPr>
-        <w:t xml:space="preserve"> via Sequelize ORM</w:t>
+          <w:sz w:val="22"/>
+          <w:szCs w:val="22"/>
+        </w:rPr>
+        <w:t xml:space="preserve"> : en structurant efficacement les requêtes et en limitant les réponses aux informations essentielles, la bande passante est préservée, ce qui réduit la consommation énergétique.</w:t>
       </w:r>
     </w:p>
     <w:p>
       <w:pPr>
-        <w:pStyle w:val="NormalWeb"/>
+        <w:spacing w:before="100" w:beforeAutospacing="1" w:after="100" w:afterAutospacing="1"/>
+        <w:rPr>
+          <w:sz w:val="22"/>
+          <w:szCs w:val="22"/>
+        </w:rPr>
+      </w:pPr>
+    </w:p>
+    <w:p>
+      <w:pPr>
         <w:numPr>
           <w:ilvl w:val="0"/>
-          <w:numId w:val="51"/>
+          <w:numId w:val="53"/>
         </w:numPr>
-        <w:rPr>
-          <w:rFonts w:asciiTheme="minorHAnsi" w:hAnsiTheme="minorHAnsi"/>
+        <w:spacing w:before="100" w:beforeAutospacing="1" w:after="100" w:afterAutospacing="1"/>
+        <w:rPr>
           <w:sz w:val="22"/>
           <w:szCs w:val="22"/>
         </w:rPr>
       </w:pPr>
       <w:r>
         <w:rPr>
-          <w:rStyle w:val="lev"/>
-          <w:rFonts w:asciiTheme="minorHAnsi" w:hAnsiTheme="minorHAnsi"/>
-          <w:sz w:val="22"/>
-          <w:szCs w:val="22"/>
-        </w:rPr>
-        <w:t>Gestion des erreurs et statuts HTTP</w:t>
+          <w:b/>
+          <w:bCs/>
+          <w:sz w:val="22"/>
+          <w:szCs w:val="22"/>
+        </w:rPr>
+        <w:t>Utilisation raisonnée des dépendances</w:t>
+      </w:r>
+      <w:r>
+        <w:rPr>
+          <w:sz w:val="22"/>
+          <w:szCs w:val="22"/>
+        </w:rPr>
+        <w:t xml:space="preserve"> : seules les bibliothèques strictement nécessaires ont été intégrées, évitant ainsi un alourdissement inutile du projet.</w:t>
       </w:r>
     </w:p>
     <w:p>
       <w:pPr>
+        <w:spacing w:before="100" w:beforeAutospacing="1" w:after="100" w:afterAutospacing="1"/>
+        <w:rPr>
+          <w:sz w:val="22"/>
+          <w:szCs w:val="22"/>
+        </w:rPr>
+      </w:pPr>
+    </w:p>
+    <w:p>
+      <w:pPr>
+        <w:numPr>
+          <w:ilvl w:val="0"/>
+          <w:numId w:val="53"/>
+        </w:numPr>
+        <w:spacing w:before="100" w:beforeAutospacing="1" w:after="100" w:afterAutospacing="1"/>
+        <w:rPr>
+          <w:sz w:val="22"/>
+          <w:szCs w:val="22"/>
+        </w:rPr>
+      </w:pPr>
+      <w:r>
+        <w:rPr>
+          <w:b/>
+          <w:bCs/>
+          <w:sz w:val="22"/>
+          <w:szCs w:val="22"/>
+        </w:rPr>
+        <w:t>Tests légers et ciblés</w:t>
+      </w:r>
+      <w:r>
+        <w:rPr>
+          <w:sz w:val="22"/>
+          <w:szCs w:val="22"/>
+        </w:rPr>
+        <w:t xml:space="preserve"> : réalisés avec </w:t>
+      </w:r>
+      <w:r>
+        <w:rPr>
+          <w:i/>
+          <w:iCs/>
+          <w:sz w:val="22"/>
+          <w:szCs w:val="22"/>
+        </w:rPr>
+        <w:t>Insomnia</w:t>
+      </w:r>
+      <w:r>
+        <w:rPr>
+          <w:sz w:val="22"/>
+          <w:szCs w:val="22"/>
+        </w:rPr>
+        <w:t>, les tests manuels ont été effectués de manière locale, évitant les déploiements superflus et limitant l’utilisation des ressources cloud.</w:t>
+      </w:r>
+    </w:p>
+    <w:p>
+      <w:pPr>
+        <w:spacing w:before="100" w:beforeAutospacing="1" w:after="100" w:afterAutospacing="1"/>
+        <w:rPr>
+          <w:sz w:val="22"/>
+          <w:szCs w:val="22"/>
+        </w:rPr>
+      </w:pPr>
+    </w:p>
+    <w:p>
+      <w:pPr>
+        <w:numPr>
+          <w:ilvl w:val="0"/>
+          <w:numId w:val="53"/>
+        </w:numPr>
+        <w:spacing w:before="100" w:beforeAutospacing="1" w:after="100" w:afterAutospacing="1"/>
+        <w:rPr>
+          <w:sz w:val="22"/>
+          <w:szCs w:val="22"/>
+        </w:rPr>
+      </w:pPr>
+      <w:r>
+        <w:rPr>
+          <w:b/>
+          <w:bCs/>
+          <w:sz w:val="22"/>
+          <w:szCs w:val="22"/>
+        </w:rPr>
+        <w:t>Documentation claire (Swagger)</w:t>
+      </w:r>
+      <w:r>
+        <w:rPr>
+          <w:sz w:val="22"/>
+          <w:szCs w:val="22"/>
+        </w:rPr>
+        <w:t xml:space="preserve"> : une documentation bien structurée assure une meilleure maintenabilité du projet, prolongeant ainsi son cycle de vie et réduisant la dette technique.</w:t>
+      </w:r>
+    </w:p>
+    <w:p>
+      <w:pPr>
+        <w:spacing w:before="100" w:beforeAutospacing="1" w:after="100" w:afterAutospacing="1"/>
+        <w:rPr>
+          <w:sz w:val="22"/>
+          <w:szCs w:val="22"/>
+        </w:rPr>
+      </w:pPr>
+    </w:p>
+    <w:p>
+      <w:pPr>
+        <w:numPr>
+          <w:ilvl w:val="0"/>
+          <w:numId w:val="53"/>
+        </w:numPr>
+        <w:spacing w:before="100" w:beforeAutospacing="1" w:after="100" w:afterAutospacing="1"/>
+        <w:rPr>
+          <w:sz w:val="22"/>
+          <w:szCs w:val="22"/>
+        </w:rPr>
+      </w:pPr>
+      <w:r>
+        <w:rPr>
+          <w:b/>
+          <w:bCs/>
+          <w:sz w:val="22"/>
+          <w:szCs w:val="22"/>
+        </w:rPr>
+        <w:lastRenderedPageBreak/>
+        <w:t>Responsabilité collective</w:t>
+      </w:r>
+      <w:r>
+        <w:rPr>
+          <w:sz w:val="22"/>
+          <w:szCs w:val="22"/>
+        </w:rPr>
+        <w:t xml:space="preserve"> : l’équipe projet (Antoine Piguet, Yosef Nademo, Charles-Henri Moser) a été sensibilisée à l’importance d’une approche responsable dans le développement, guidée par le chef de projet Grégory Charmier.</w:t>
+      </w:r>
+    </w:p>
+    <w:p>
+      <w:pPr>
         <w:pStyle w:val="Titre1"/>
       </w:pPr>
-      <w:bookmarkStart w:id="12" w:name="_Toc532179966"/>
-      <w:bookmarkStart w:id="13" w:name="_Toc165969650"/>
-      <w:bookmarkStart w:id="14" w:name="_Toc192663894"/>
       <w:r>
         <w:t>Tests</w:t>
       </w:r>
@@ -7403,8 +7553,8 @@
         <w:pStyle w:val="Retraitcorpsdetexte"/>
         <w:ind w:left="567"/>
         <w:rPr>
-          <w:sz w:val="22"/>
-          <w:szCs w:val="22"/>
+          <w:sz w:val="24"/>
+          <w:szCs w:val="24"/>
         </w:rPr>
       </w:pPr>
       <w:r>
@@ -7412,7 +7562,45 @@
           <w:sz w:val="22"/>
           <w:szCs w:val="22"/>
         </w:rPr>
-        <w:t>Les tests sont réalisés à l’aide de Insomnia pour les tests manuels.</w:t>
+        <w:t xml:space="preserve">Les tests ont été réalisés à l'aide de l'outil </w:t>
+      </w:r>
+      <w:r>
+        <w:rPr>
+          <w:rStyle w:val="lev"/>
+          <w:sz w:val="22"/>
+          <w:szCs w:val="22"/>
+        </w:rPr>
+        <w:t>Insomnia</w:t>
+      </w:r>
+      <w:r>
+        <w:rPr>
+          <w:sz w:val="22"/>
+          <w:szCs w:val="22"/>
+        </w:rPr>
+        <w:t>, permettant d'effectuer des tests manuels sur les différentes routes de l’API.</w:t>
+      </w:r>
+      <w:r>
+        <w:rPr>
+          <w:sz w:val="22"/>
+          <w:szCs w:val="22"/>
+        </w:rPr>
+        <w:br/>
+        <w:t xml:space="preserve">Une </w:t>
+      </w:r>
+      <w:r>
+        <w:rPr>
+          <w:rStyle w:val="lev"/>
+          <w:sz w:val="22"/>
+          <w:szCs w:val="22"/>
+        </w:rPr>
+        <w:t>vidéo démonstrative</w:t>
+      </w:r>
+      <w:r>
+        <w:rPr>
+          <w:sz w:val="22"/>
+          <w:szCs w:val="22"/>
+        </w:rPr>
+        <w:t xml:space="preserve"> est également fournie, attestant du bon fonctionnement de l’ensemble des routes testées.</w:t>
       </w:r>
     </w:p>
     <w:p>
@@ -7531,7 +7719,6 @@
         </w:numPr>
       </w:pPr>
       <w:r>
-        <w:lastRenderedPageBreak/>
         <w:t>Conclusion Antoine Piguet</w:t>
       </w:r>
     </w:p>
@@ -7600,7 +7787,11 @@
         </w:rPr>
       </w:pPr>
       <w:r>
-        <w:t>Ce projet m'a permis de développer mes compétences en backend, en particulier avec Node.js, Express.js, et JWT pour l'authentification. J'ai aussi appris l'importance de la communication et de la gestion du temps au sein de l'équipe. Bien que la majorité des fonctionnalités aient été réalisées, des retards sur les tests avec Vitest ont retardé la fin du projet. Si c'était à refaire, je m'assurerais d'une meilleure coordination pour respecter les délais. Ce projet m'a préparé à la phase frontend et a enrichi ma compréhension du développement complet d'une application.</w:t>
+        <w:t xml:space="preserve">Ce projet m'a permis de développer mes compétences en backend, en particulier avec Node.js, Express.js, et JWT pour l'authentification. J'ai aussi appris l'importance de la communication et de la gestion du temps au sein de l'équipe. Bien que la majorité des fonctionnalités aient été réalisées, des retards sur les tests avec Vitest ont retardé la </w:t>
+      </w:r>
+      <w:r>
+        <w:lastRenderedPageBreak/>
+        <w:t>fin du projet. Si c'était à refaire, je m'assurerais d'une meilleure coordination pour respecter les délais. Ce projet m'a préparé à la phase frontend et a enrichi ma compréhension du développement complet d'une application.</w:t>
       </w:r>
     </w:p>
     <w:p>
@@ -8551,7 +8742,7 @@
         <v:path o:extrusionok="f" gradientshapeok="t" o:connecttype="rect"/>
         <o:lock v:ext="edit" aspectratio="t"/>
       </v:shapetype>
-      <v:shape id="_x0000_i1029" type="#_x0000_t75" style="width:10.9pt;height:10.9pt;visibility:visible;mso-wrap-style:square" o:bullet="t">
+      <v:shape id="_x0000_i1044" type="#_x0000_t75" style="width:10.9pt;height:10.9pt;visibility:visible;mso-wrap-style:square" o:bullet="t">
         <v:imagedata r:id="rId1" o:title=""/>
       </v:shape>
     </w:pict>
@@ -10812,6 +11003,155 @@
     </w:lvl>
   </w:abstractNum>
   <w:abstractNum w:abstractNumId="28" w15:restartNumberingAfterBreak="0">
+    <w:nsid w:val="45F8083A"/>
+    <w:multiLevelType w:val="multilevel"/>
+    <w:tmpl w:val="B8D2F4CC"/>
+    <w:lvl w:ilvl="0">
+      <w:start w:val="1"/>
+      <w:numFmt w:val="bullet"/>
+      <w:lvlText w:val=""/>
+      <w:lvlJc w:val="left"/>
+      <w:pPr>
+        <w:tabs>
+          <w:tab w:val="num" w:pos="720"/>
+        </w:tabs>
+        <w:ind w:left="720" w:hanging="360"/>
+      </w:pPr>
+      <w:rPr>
+        <w:rFonts w:ascii="Symbol" w:hAnsi="Symbol" w:hint="default"/>
+        <w:sz w:val="20"/>
+      </w:rPr>
+    </w:lvl>
+    <w:lvl w:ilvl="1" w:tentative="1">
+      <w:start w:val="1"/>
+      <w:numFmt w:val="bullet"/>
+      <w:lvlText w:val="o"/>
+      <w:lvlJc w:val="left"/>
+      <w:pPr>
+        <w:tabs>
+          <w:tab w:val="num" w:pos="1440"/>
+        </w:tabs>
+        <w:ind w:left="1440" w:hanging="360"/>
+      </w:pPr>
+      <w:rPr>
+        <w:rFonts w:ascii="Courier New" w:hAnsi="Courier New" w:hint="default"/>
+        <w:sz w:val="20"/>
+      </w:rPr>
+    </w:lvl>
+    <w:lvl w:ilvl="2" w:tentative="1">
+      <w:start w:val="1"/>
+      <w:numFmt w:val="bullet"/>
+      <w:lvlText w:val=""/>
+      <w:lvlJc w:val="left"/>
+      <w:pPr>
+        <w:tabs>
+          <w:tab w:val="num" w:pos="2160"/>
+        </w:tabs>
+        <w:ind w:left="2160" w:hanging="360"/>
+      </w:pPr>
+      <w:rPr>
+        <w:rFonts w:ascii="Wingdings" w:hAnsi="Wingdings" w:hint="default"/>
+        <w:sz w:val="20"/>
+      </w:rPr>
+    </w:lvl>
+    <w:lvl w:ilvl="3" w:tentative="1">
+      <w:start w:val="1"/>
+      <w:numFmt w:val="bullet"/>
+      <w:lvlText w:val=""/>
+      <w:lvlJc w:val="left"/>
+      <w:pPr>
+        <w:tabs>
+          <w:tab w:val="num" w:pos="2880"/>
+        </w:tabs>
+        <w:ind w:left="2880" w:hanging="360"/>
+      </w:pPr>
+      <w:rPr>
+        <w:rFonts w:ascii="Wingdings" w:hAnsi="Wingdings" w:hint="default"/>
+        <w:sz w:val="20"/>
+      </w:rPr>
+    </w:lvl>
+    <w:lvl w:ilvl="4" w:tentative="1">
+      <w:start w:val="1"/>
+      <w:numFmt w:val="bullet"/>
+      <w:lvlText w:val=""/>
+      <w:lvlJc w:val="left"/>
+      <w:pPr>
+        <w:tabs>
+          <w:tab w:val="num" w:pos="3600"/>
+        </w:tabs>
+        <w:ind w:left="3600" w:hanging="360"/>
+      </w:pPr>
+      <w:rPr>
+        <w:rFonts w:ascii="Wingdings" w:hAnsi="Wingdings" w:hint="default"/>
+        <w:sz w:val="20"/>
+      </w:rPr>
+    </w:lvl>
+    <w:lvl w:ilvl="5" w:tentative="1">
+      <w:start w:val="1"/>
+      <w:numFmt w:val="bullet"/>
+      <w:lvlText w:val=""/>
+      <w:lvlJc w:val="left"/>
+      <w:pPr>
+        <w:tabs>
+          <w:tab w:val="num" w:pos="4320"/>
+        </w:tabs>
+        <w:ind w:left="4320" w:hanging="360"/>
+      </w:pPr>
+      <w:rPr>
+        <w:rFonts w:ascii="Wingdings" w:hAnsi="Wingdings" w:hint="default"/>
+        <w:sz w:val="20"/>
+      </w:rPr>
+    </w:lvl>
+    <w:lvl w:ilvl="6" w:tentative="1">
+      <w:start w:val="1"/>
+      <w:numFmt w:val="bullet"/>
+      <w:lvlText w:val=""/>
+      <w:lvlJc w:val="left"/>
+      <w:pPr>
+        <w:tabs>
+          <w:tab w:val="num" w:pos="5040"/>
+        </w:tabs>
+        <w:ind w:left="5040" w:hanging="360"/>
+      </w:pPr>
+      <w:rPr>
+        <w:rFonts w:ascii="Wingdings" w:hAnsi="Wingdings" w:hint="default"/>
+        <w:sz w:val="20"/>
+      </w:rPr>
+    </w:lvl>
+    <w:lvl w:ilvl="7" w:tentative="1">
+      <w:start w:val="1"/>
+      <w:numFmt w:val="bullet"/>
+      <w:lvlText w:val=""/>
+      <w:lvlJc w:val="left"/>
+      <w:pPr>
+        <w:tabs>
+          <w:tab w:val="num" w:pos="5760"/>
+        </w:tabs>
+        <w:ind w:left="5760" w:hanging="360"/>
+      </w:pPr>
+      <w:rPr>
+        <w:rFonts w:ascii="Wingdings" w:hAnsi="Wingdings" w:hint="default"/>
+        <w:sz w:val="20"/>
+      </w:rPr>
+    </w:lvl>
+    <w:lvl w:ilvl="8" w:tentative="1">
+      <w:start w:val="1"/>
+      <w:numFmt w:val="bullet"/>
+      <w:lvlText w:val=""/>
+      <w:lvlJc w:val="left"/>
+      <w:pPr>
+        <w:tabs>
+          <w:tab w:val="num" w:pos="6480"/>
+        </w:tabs>
+        <w:ind w:left="6480" w:hanging="360"/>
+      </w:pPr>
+      <w:rPr>
+        <w:rFonts w:ascii="Wingdings" w:hAnsi="Wingdings" w:hint="default"/>
+        <w:sz w:val="20"/>
+      </w:rPr>
+    </w:lvl>
+  </w:abstractNum>
+  <w:abstractNum w:abstractNumId="29" w15:restartNumberingAfterBreak="0">
     <w:nsid w:val="486164F4"/>
     <w:multiLevelType w:val="multilevel"/>
     <w:tmpl w:val="100C0021"/>
@@ -10924,7 +11264,7 @@
       </w:rPr>
     </w:lvl>
   </w:abstractNum>
-  <w:abstractNum w:abstractNumId="29" w15:restartNumberingAfterBreak="0">
+  <w:abstractNum w:abstractNumId="30" w15:restartNumberingAfterBreak="0">
     <w:nsid w:val="4C4E14AC"/>
     <w:multiLevelType w:val="multilevel"/>
     <w:tmpl w:val="100C001F"/>
@@ -11010,7 +11350,7 @@
       </w:pPr>
     </w:lvl>
   </w:abstractNum>
-  <w:abstractNum w:abstractNumId="30" w15:restartNumberingAfterBreak="0">
+  <w:abstractNum w:abstractNumId="31" w15:restartNumberingAfterBreak="0">
     <w:nsid w:val="4CD013A8"/>
     <w:multiLevelType w:val="multilevel"/>
     <w:tmpl w:val="AFDC2322"/>
@@ -11159,7 +11499,7 @@
       </w:rPr>
     </w:lvl>
   </w:abstractNum>
-  <w:abstractNum w:abstractNumId="31" w15:restartNumberingAfterBreak="0">
+  <w:abstractNum w:abstractNumId="32" w15:restartNumberingAfterBreak="0">
     <w:nsid w:val="4D30734E"/>
     <w:multiLevelType w:val="multilevel"/>
     <w:tmpl w:val="100C001D"/>
@@ -11245,7 +11585,7 @@
       </w:pPr>
     </w:lvl>
   </w:abstractNum>
-  <w:abstractNum w:abstractNumId="32" w15:restartNumberingAfterBreak="0">
+  <w:abstractNum w:abstractNumId="33" w15:restartNumberingAfterBreak="0">
     <w:nsid w:val="55FE2729"/>
     <w:multiLevelType w:val="multilevel"/>
     <w:tmpl w:val="100C0023"/>
@@ -11332,7 +11672,7 @@
       </w:pPr>
     </w:lvl>
   </w:abstractNum>
-  <w:abstractNum w:abstractNumId="33" w15:restartNumberingAfterBreak="0">
+  <w:abstractNum w:abstractNumId="34" w15:restartNumberingAfterBreak="0">
     <w:nsid w:val="58933B2A"/>
     <w:multiLevelType w:val="multilevel"/>
     <w:tmpl w:val="100C0021"/>
@@ -11445,7 +11785,7 @@
       </w:rPr>
     </w:lvl>
   </w:abstractNum>
-  <w:abstractNum w:abstractNumId="34" w15:restartNumberingAfterBreak="0">
+  <w:abstractNum w:abstractNumId="35" w15:restartNumberingAfterBreak="0">
     <w:nsid w:val="5C877673"/>
     <w:multiLevelType w:val="multilevel"/>
     <w:tmpl w:val="100C0021"/>
@@ -11558,7 +11898,7 @@
       </w:rPr>
     </w:lvl>
   </w:abstractNum>
-  <w:abstractNum w:abstractNumId="35" w15:restartNumberingAfterBreak="0">
+  <w:abstractNum w:abstractNumId="36" w15:restartNumberingAfterBreak="0">
     <w:nsid w:val="5CBC53EC"/>
     <w:multiLevelType w:val="multilevel"/>
     <w:tmpl w:val="2F6EF210"/>
@@ -11671,7 +12011,7 @@
       </w:rPr>
     </w:lvl>
   </w:abstractNum>
-  <w:abstractNum w:abstractNumId="36" w15:restartNumberingAfterBreak="0">
+  <w:abstractNum w:abstractNumId="37" w15:restartNumberingAfterBreak="0">
     <w:nsid w:val="5E424682"/>
     <w:multiLevelType w:val="multilevel"/>
     <w:tmpl w:val="100C001F"/>
@@ -11757,7 +12097,7 @@
       </w:pPr>
     </w:lvl>
   </w:abstractNum>
-  <w:abstractNum w:abstractNumId="37" w15:restartNumberingAfterBreak="0">
+  <w:abstractNum w:abstractNumId="38" w15:restartNumberingAfterBreak="0">
     <w:nsid w:val="63A9062F"/>
     <w:multiLevelType w:val="multilevel"/>
     <w:tmpl w:val="DCCE794A"/>
@@ -11897,7 +12237,7 @@
       </w:rPr>
     </w:lvl>
   </w:abstractNum>
-  <w:abstractNum w:abstractNumId="38" w15:restartNumberingAfterBreak="0">
+  <w:abstractNum w:abstractNumId="39" w15:restartNumberingAfterBreak="0">
     <w:nsid w:val="643F0961"/>
     <w:multiLevelType w:val="multilevel"/>
     <w:tmpl w:val="100C0021"/>
@@ -12010,7 +12350,7 @@
       </w:rPr>
     </w:lvl>
   </w:abstractNum>
-  <w:abstractNum w:abstractNumId="39" w15:restartNumberingAfterBreak="0">
+  <w:abstractNum w:abstractNumId="40" w15:restartNumberingAfterBreak="0">
     <w:nsid w:val="66B27EB4"/>
     <w:multiLevelType w:val="multilevel"/>
     <w:tmpl w:val="04163FEA"/>
@@ -12159,7 +12499,7 @@
       </w:rPr>
     </w:lvl>
   </w:abstractNum>
-  <w:abstractNum w:abstractNumId="40" w15:restartNumberingAfterBreak="0">
+  <w:abstractNum w:abstractNumId="41" w15:restartNumberingAfterBreak="0">
     <w:nsid w:val="6D6476B9"/>
     <w:multiLevelType w:val="multilevel"/>
     <w:tmpl w:val="100C0023"/>
@@ -12246,7 +12586,7 @@
       </w:pPr>
     </w:lvl>
   </w:abstractNum>
-  <w:abstractNum w:abstractNumId="41" w15:restartNumberingAfterBreak="0">
+  <w:abstractNum w:abstractNumId="42" w15:restartNumberingAfterBreak="0">
     <w:nsid w:val="70C03573"/>
     <w:multiLevelType w:val="multilevel"/>
     <w:tmpl w:val="100C0021"/>
@@ -12359,7 +12699,7 @@
       </w:rPr>
     </w:lvl>
   </w:abstractNum>
-  <w:abstractNum w:abstractNumId="42" w15:restartNumberingAfterBreak="0">
+  <w:abstractNum w:abstractNumId="43" w15:restartNumberingAfterBreak="0">
     <w:nsid w:val="79CD09A9"/>
     <w:multiLevelType w:val="multilevel"/>
     <w:tmpl w:val="100C0021"/>
@@ -12472,7 +12812,7 @@
       </w:rPr>
     </w:lvl>
   </w:abstractNum>
-  <w:abstractNum w:abstractNumId="43" w15:restartNumberingAfterBreak="0">
+  <w:abstractNum w:abstractNumId="44" w15:restartNumberingAfterBreak="0">
     <w:nsid w:val="7E7F1C51"/>
     <w:multiLevelType w:val="multilevel"/>
     <w:tmpl w:val="100C0021"/>
@@ -12595,10 +12935,10 @@
     <w:abstractNumId w:val="15"/>
   </w:num>
   <w:num w:numId="4" w16cid:durableId="1411542748">
-    <w:abstractNumId w:val="37"/>
+    <w:abstractNumId w:val="38"/>
   </w:num>
   <w:num w:numId="5" w16cid:durableId="749737539">
-    <w:abstractNumId w:val="37"/>
+    <w:abstractNumId w:val="38"/>
   </w:num>
   <w:num w:numId="6" w16cid:durableId="925917417">
     <w:abstractNumId w:val="15"/>
@@ -12613,7 +12953,7 @@
     <w:abstractNumId w:val="15"/>
   </w:num>
   <w:num w:numId="10" w16cid:durableId="733048479">
-    <w:abstractNumId w:val="37"/>
+    <w:abstractNumId w:val="38"/>
   </w:num>
   <w:num w:numId="11" w16cid:durableId="1345866358">
     <w:abstractNumId w:val="15"/>
@@ -12631,22 +12971,22 @@
     <w:abstractNumId w:val="16"/>
   </w:num>
   <w:num w:numId="16" w16cid:durableId="318850023">
-    <w:abstractNumId w:val="34"/>
+    <w:abstractNumId w:val="35"/>
   </w:num>
   <w:num w:numId="17" w16cid:durableId="1517038318">
-    <w:abstractNumId w:val="28"/>
+    <w:abstractNumId w:val="29"/>
   </w:num>
   <w:num w:numId="18" w16cid:durableId="600069413">
-    <w:abstractNumId w:val="43"/>
+    <w:abstractNumId w:val="44"/>
   </w:num>
   <w:num w:numId="19" w16cid:durableId="746267648">
-    <w:abstractNumId w:val="41"/>
+    <w:abstractNumId w:val="42"/>
   </w:num>
   <w:num w:numId="20" w16cid:durableId="1996763500">
     <w:abstractNumId w:val="10"/>
   </w:num>
   <w:num w:numId="21" w16cid:durableId="3291907">
-    <w:abstractNumId w:val="38"/>
+    <w:abstractNumId w:val="39"/>
   </w:num>
   <w:num w:numId="22" w16cid:durableId="615059398">
     <w:abstractNumId w:val="26"/>
@@ -12664,19 +13004,19 @@
     <w:abstractNumId w:val="12"/>
   </w:num>
   <w:num w:numId="27" w16cid:durableId="519858953">
+    <w:abstractNumId w:val="34"/>
+  </w:num>
+  <w:num w:numId="28" w16cid:durableId="392313389">
+    <w:abstractNumId w:val="37"/>
+  </w:num>
+  <w:num w:numId="29" w16cid:durableId="1058169551">
+    <w:abstractNumId w:val="32"/>
+  </w:num>
+  <w:num w:numId="30" w16cid:durableId="1812668082">
     <w:abstractNumId w:val="33"/>
   </w:num>
-  <w:num w:numId="28" w16cid:durableId="392313389">
-    <w:abstractNumId w:val="36"/>
-  </w:num>
-  <w:num w:numId="29" w16cid:durableId="1058169551">
-    <w:abstractNumId w:val="31"/>
-  </w:num>
-  <w:num w:numId="30" w16cid:durableId="1812668082">
-    <w:abstractNumId w:val="32"/>
-  </w:num>
   <w:num w:numId="31" w16cid:durableId="611206583">
-    <w:abstractNumId w:val="40"/>
+    <w:abstractNumId w:val="41"/>
   </w:num>
   <w:num w:numId="32" w16cid:durableId="1504004883">
     <w:abstractNumId w:val="8"/>
@@ -12709,13 +13049,13 @@
     <w:abstractNumId w:val="4"/>
   </w:num>
   <w:num w:numId="42" w16cid:durableId="563417177">
-    <w:abstractNumId w:val="29"/>
+    <w:abstractNumId w:val="30"/>
   </w:num>
   <w:num w:numId="43" w16cid:durableId="1257055156">
     <w:abstractNumId w:val="25"/>
   </w:num>
   <w:num w:numId="44" w16cid:durableId="365520558">
-    <w:abstractNumId w:val="42"/>
+    <w:abstractNumId w:val="43"/>
   </w:num>
   <w:num w:numId="45" w16cid:durableId="1869752158">
     <w:abstractNumId w:val="14"/>
@@ -12724,7 +13064,7 @@
     <w:abstractNumId w:val="23"/>
   </w:num>
   <w:num w:numId="47" w16cid:durableId="1517964084">
-    <w:abstractNumId w:val="35"/>
+    <w:abstractNumId w:val="36"/>
   </w:num>
   <w:num w:numId="48" w16cid:durableId="2003387333">
     <w:abstractNumId w:val="21"/>
@@ -12733,10 +13073,10 @@
     <w:abstractNumId w:val="27"/>
   </w:num>
   <w:num w:numId="50" w16cid:durableId="923881389">
-    <w:abstractNumId w:val="39"/>
+    <w:abstractNumId w:val="40"/>
   </w:num>
   <w:num w:numId="51" w16cid:durableId="891382510">
-    <w:abstractNumId w:val="30"/>
+    <w:abstractNumId w:val="31"/>
   </w:num>
   <w:num w:numId="52" w16cid:durableId="1747725906">
     <w:abstractNumId w:val="20"/>
@@ -12768,6 +13108,9 @@
       <w:startOverride w:val="1"/>
     </w:lvlOverride>
   </w:num>
+  <w:num w:numId="53" w16cid:durableId="812793989">
+    <w:abstractNumId w:val="28"/>
+  </w:num>
   <w:numIdMacAtCleanup w:val="4"/>
 </w:numbering>
 </file>
@@ -12802,7 +13145,7 @@
     <w:lsdException w:name="Subtitle" w:qFormat="1"/>
     <w:lsdException w:name="Hyperlink" w:uiPriority="99"/>
     <w:lsdException w:name="Strong" w:uiPriority="22" w:qFormat="1"/>
-    <w:lsdException w:name="Emphasis" w:qFormat="1"/>
+    <w:lsdException w:name="Emphasis" w:uiPriority="20" w:qFormat="1"/>
     <w:lsdException w:name="Normal (Web)" w:uiPriority="99"/>
     <w:lsdException w:name="Normal Table" w:semiHidden="1" w:unhideWhenUsed="1"/>
     <w:lsdException w:name="Table Simple 1" w:semiHidden="1" w:unhideWhenUsed="1"/>
@@ -13914,6 +14257,17 @@
       </w:tcPr>
     </w:tblStylePr>
   </w:style>
+  <w:style w:type="character" w:styleId="Accentuation">
+    <w:name w:val="Emphasis"/>
+    <w:basedOn w:val="Policepardfaut"/>
+    <w:uiPriority w:val="20"/>
+    <w:qFormat/>
+    <w:rsid w:val="00EF1D49"/>
+    <w:rPr>
+      <w:i/>
+      <w:iCs/>
+    </w:rPr>
+  </w:style>
 </w:styles>
 </file>
 

</xml_diff>